<commit_message>
Final Commit: Add The Reports.
</commit_message>
<xml_diff>
--- a/web/internal/Requirements Specification.docx
+++ b/web/internal/Requirements Specification.docx
@@ -1,6 +1,6 @@
 
 <file path=word/document.xml><?xml version="1.0" encoding="utf-8"?>
-<w:document xmlns:wpc="http://schemas.microsoft.com/office/word/2010/wordprocessingCanvas" xmlns:cx="http://schemas.microsoft.com/office/drawing/2014/chartex" xmlns:cx1="http://schemas.microsoft.com/office/drawing/2015/9/8/chartex" xmlns:cx2="http://schemas.microsoft.com/office/drawing/2015/10/21/chartex" xmlns:mc="http://schemas.openxmlformats.org/markup-compatibility/2006" xmlns:o="urn:schemas-microsoft-com:office:office" xmlns:r="http://schemas.openxmlformats.org/officeDocument/2006/relationships" xmlns:m="http://schemas.openxmlformats.org/officeDocument/2006/math" xmlns:v="urn:schemas-microsoft-com:vml" xmlns:wp14="http://schemas.microsoft.com/office/word/2010/wordprocessingDrawing" xmlns:wp="http://schemas.openxmlformats.org/drawingml/2006/wordprocessingDrawing" xmlns:w10="urn:schemas-microsoft-com:office:word" xmlns:w="http://schemas.openxmlformats.org/wordprocessingml/2006/main" xmlns:w14="http://schemas.microsoft.com/office/word/2010/wordml" xmlns:w15="http://schemas.microsoft.com/office/word/2012/wordml" xmlns:w16se="http://schemas.microsoft.com/office/word/2015/wordml/symex" xmlns:wpg="http://schemas.microsoft.com/office/word/2010/wordprocessingGroup" xmlns:wpi="http://schemas.microsoft.com/office/word/2010/wordprocessingInk" xmlns:wne="http://schemas.microsoft.com/office/word/2006/wordml" xmlns:wps="http://schemas.microsoft.com/office/word/2010/wordprocessingShape" mc:Ignorable="w14 w15 w16se wp14">
+<w:document xmlns:wpc="http://schemas.microsoft.com/office/word/2010/wordprocessingCanvas" xmlns:cx="http://schemas.microsoft.com/office/drawing/2014/chartex" xmlns:cx1="http://schemas.microsoft.com/office/drawing/2015/9/8/chartex" xmlns:cx2="http://schemas.microsoft.com/office/drawing/2015/10/21/chartex" xmlns:cx3="http://schemas.microsoft.com/office/drawing/2016/5/9/chartex" xmlns:cx4="http://schemas.microsoft.com/office/drawing/2016/5/10/chartex" xmlns:cx5="http://schemas.microsoft.com/office/drawing/2016/5/11/chartex" xmlns:mc="http://schemas.openxmlformats.org/markup-compatibility/2006" xmlns:o="urn:schemas-microsoft-com:office:office" xmlns:r="http://schemas.openxmlformats.org/officeDocument/2006/relationships" xmlns:m="http://schemas.openxmlformats.org/officeDocument/2006/math" xmlns:v="urn:schemas-microsoft-com:vml" xmlns:wp14="http://schemas.microsoft.com/office/word/2010/wordprocessingDrawing" xmlns:wp="http://schemas.openxmlformats.org/drawingml/2006/wordprocessingDrawing" xmlns:w10="urn:schemas-microsoft-com:office:word" xmlns:w="http://schemas.openxmlformats.org/wordprocessingml/2006/main" xmlns:w14="http://schemas.microsoft.com/office/word/2010/wordml" xmlns:w15="http://schemas.microsoft.com/office/word/2012/wordml" xmlns:w16se="http://schemas.microsoft.com/office/word/2015/wordml/symex" xmlns:wpg="http://schemas.microsoft.com/office/word/2010/wordprocessingGroup" xmlns:wpi="http://schemas.microsoft.com/office/word/2010/wordprocessingInk" xmlns:wne="http://schemas.microsoft.com/office/word/2006/wordml" xmlns:wps="http://schemas.microsoft.com/office/word/2010/wordprocessingShape" mc:Ignorable="w14 w15 w16se wp14">
   <w:body>
     <w:p>
       <w:pPr>
@@ -11,6 +11,8 @@
           <w:u w:val="single"/>
         </w:rPr>
       </w:pPr>
+      <w:bookmarkStart w:id="0" w:name="_GoBack"/>
+      <w:bookmarkEnd w:id="0"/>
       <w:r>
         <w:rPr>
           <w:b/>
@@ -89,7 +91,7 @@
           <w:r>
             <w:fldChar w:fldCharType="separate"/>
           </w:r>
-          <w:hyperlink w:anchor="_Toc474263180" w:history="1">
+          <w:hyperlink w:anchor="_Toc478045105" w:history="1">
             <w:r>
               <w:rPr>
                 <w:rStyle w:val="Hyperlink"/>
@@ -131,7 +133,7 @@
                 <w:noProof/>
                 <w:webHidden/>
               </w:rPr>
-              <w:instrText xml:space="preserve"> PAGEREF _Toc474263180 \h </w:instrText>
+              <w:instrText xml:space="preserve"> PAGEREF _Toc478045105 \h </w:instrText>
             </w:r>
             <w:r>
               <w:rPr>
@@ -175,7 +177,7 @@
               <w:lang w:eastAsia="en-GB"/>
             </w:rPr>
           </w:pPr>
-          <w:hyperlink w:anchor="_Toc474263181" w:history="1">
+          <w:hyperlink w:anchor="_Toc478045106" w:history="1">
             <w:r>
               <w:rPr>
                 <w:rStyle w:val="Hyperlink"/>
@@ -217,7 +219,7 @@
                 <w:noProof/>
                 <w:webHidden/>
               </w:rPr>
-              <w:instrText xml:space="preserve"> PAGEREF _Toc474263181 \h </w:instrText>
+              <w:instrText xml:space="preserve"> PAGEREF _Toc478045106 \h </w:instrText>
             </w:r>
             <w:r>
               <w:rPr>
@@ -261,7 +263,7 @@
               <w:lang w:eastAsia="en-GB"/>
             </w:rPr>
           </w:pPr>
-          <w:hyperlink w:anchor="_Toc474263182" w:history="1">
+          <w:hyperlink w:anchor="_Toc478045107" w:history="1">
             <w:r>
               <w:rPr>
                 <w:rStyle w:val="Hyperlink"/>
@@ -303,7 +305,7 @@
                 <w:noProof/>
                 <w:webHidden/>
               </w:rPr>
-              <w:instrText xml:space="preserve"> PAGEREF _Toc474263182 \h </w:instrText>
+              <w:instrText xml:space="preserve"> PAGEREF _Toc478045107 \h </w:instrText>
             </w:r>
             <w:r>
               <w:rPr>
@@ -347,7 +349,7 @@
               <w:lang w:eastAsia="en-GB"/>
             </w:rPr>
           </w:pPr>
-          <w:hyperlink w:anchor="_Toc474263183" w:history="1">
+          <w:hyperlink w:anchor="_Toc478045108" w:history="1">
             <w:r>
               <w:rPr>
                 <w:rStyle w:val="Hyperlink"/>
@@ -389,7 +391,7 @@
                 <w:noProof/>
                 <w:webHidden/>
               </w:rPr>
-              <w:instrText xml:space="preserve"> PAGEREF _Toc474263183 \h </w:instrText>
+              <w:instrText xml:space="preserve"> PAGEREF _Toc478045108 \h </w:instrText>
             </w:r>
             <w:r>
               <w:rPr>
@@ -433,7 +435,7 @@
               <w:lang w:eastAsia="en-GB"/>
             </w:rPr>
           </w:pPr>
-          <w:hyperlink w:anchor="_Toc474263184" w:history="1">
+          <w:hyperlink w:anchor="_Toc478045109" w:history="1">
             <w:r>
               <w:rPr>
                 <w:rStyle w:val="Hyperlink"/>
@@ -475,7 +477,7 @@
                 <w:noProof/>
                 <w:webHidden/>
               </w:rPr>
-              <w:instrText xml:space="preserve"> PAGEREF _Toc474263184 \h </w:instrText>
+              <w:instrText xml:space="preserve"> PAGEREF _Toc478045109 \h </w:instrText>
             </w:r>
             <w:r>
               <w:rPr>
@@ -519,7 +521,7 @@
               <w:lang w:eastAsia="en-GB"/>
             </w:rPr>
           </w:pPr>
-          <w:hyperlink w:anchor="_Toc474263185" w:history="1">
+          <w:hyperlink w:anchor="_Toc478045110" w:history="1">
             <w:r>
               <w:rPr>
                 <w:rStyle w:val="Hyperlink"/>
@@ -561,7 +563,7 @@
                 <w:noProof/>
                 <w:webHidden/>
               </w:rPr>
-              <w:instrText xml:space="preserve"> PAGEREF _Toc474263185 \h </w:instrText>
+              <w:instrText xml:space="preserve"> PAGEREF _Toc478045110 \h </w:instrText>
             </w:r>
             <w:r>
               <w:rPr>
@@ -605,7 +607,7 @@
               <w:lang w:eastAsia="en-GB"/>
             </w:rPr>
           </w:pPr>
-          <w:hyperlink w:anchor="_Toc474263186" w:history="1">
+          <w:hyperlink w:anchor="_Toc478045111" w:history="1">
             <w:r>
               <w:rPr>
                 <w:rStyle w:val="Hyperlink"/>
@@ -647,7 +649,7 @@
                 <w:noProof/>
                 <w:webHidden/>
               </w:rPr>
-              <w:instrText xml:space="preserve"> PAGEREF _Toc474263186 \h </w:instrText>
+              <w:instrText xml:space="preserve"> PAGEREF _Toc478045111 \h </w:instrText>
             </w:r>
             <w:r>
               <w:rPr>
@@ -691,7 +693,7 @@
               <w:lang w:eastAsia="en-GB"/>
             </w:rPr>
           </w:pPr>
-          <w:hyperlink w:anchor="_Toc474263187" w:history="1">
+          <w:hyperlink w:anchor="_Toc478045112" w:history="1">
             <w:r>
               <w:rPr>
                 <w:rStyle w:val="Hyperlink"/>
@@ -733,7 +735,7 @@
                 <w:noProof/>
                 <w:webHidden/>
               </w:rPr>
-              <w:instrText xml:space="preserve"> PAGEREF _Toc474263187 \h </w:instrText>
+              <w:instrText xml:space="preserve"> PAGEREF _Toc478045112 \h </w:instrText>
             </w:r>
             <w:r>
               <w:rPr>
@@ -777,7 +779,7 @@
               <w:lang w:eastAsia="en-GB"/>
             </w:rPr>
           </w:pPr>
-          <w:hyperlink w:anchor="_Toc474263188" w:history="1">
+          <w:hyperlink w:anchor="_Toc478045113" w:history="1">
             <w:r>
               <w:rPr>
                 <w:rStyle w:val="Hyperlink"/>
@@ -819,7 +821,7 @@
                 <w:noProof/>
                 <w:webHidden/>
               </w:rPr>
-              <w:instrText xml:space="preserve"> PAGEREF _Toc474263188 \h </w:instrText>
+              <w:instrText xml:space="preserve"> PAGEREF _Toc478045113 \h </w:instrText>
             </w:r>
             <w:r>
               <w:rPr>
@@ -863,7 +865,7 @@
               <w:lang w:eastAsia="en-GB"/>
             </w:rPr>
           </w:pPr>
-          <w:hyperlink w:anchor="_Toc474263189" w:history="1">
+          <w:hyperlink w:anchor="_Toc478045114" w:history="1">
             <w:r>
               <w:rPr>
                 <w:rStyle w:val="Hyperlink"/>
@@ -905,7 +907,7 @@
                 <w:noProof/>
                 <w:webHidden/>
               </w:rPr>
-              <w:instrText xml:space="preserve"> PAGEREF _Toc474263189 \h </w:instrText>
+              <w:instrText xml:space="preserve"> PAGEREF _Toc478045114 \h </w:instrText>
             </w:r>
             <w:r>
               <w:rPr>
@@ -961,8 +963,6 @@
           <w:sz w:val="28"/>
         </w:rPr>
       </w:pPr>
-      <w:bookmarkStart w:id="0" w:name="_GoBack"/>
-      <w:bookmarkEnd w:id="0"/>
     </w:p>
     <w:p>
       <w:pPr>
@@ -995,7 +995,7 @@
       <w:pPr>
         <w:pStyle w:val="Heading1"/>
       </w:pPr>
-      <w:bookmarkStart w:id="1" w:name="_Toc474263180"/>
+      <w:bookmarkStart w:id="1" w:name="_Toc478045105"/>
       <w:r>
         <w:lastRenderedPageBreak/>
         <w:t>Introduction</w:t>
@@ -1006,7 +1006,7 @@
       <w:pPr>
         <w:pStyle w:val="Heading2"/>
       </w:pPr>
-      <w:bookmarkStart w:id="2" w:name="_Toc474263181"/>
+      <w:bookmarkStart w:id="2" w:name="_Toc478045106"/>
       <w:r>
         <w:t>Aim</w:t>
       </w:r>
@@ -1017,13 +1017,13 @@
         <w:t>The aim of this proj</w:t>
       </w:r>
       <w:r>
-        <w:t xml:space="preserve">ect is to develop a new </w:t>
-      </w:r>
-      <w:r>
-        <w:t xml:space="preserve">MVC style </w:t>
-      </w:r>
-      <w:r>
-        <w:t xml:space="preserve">system for MSc Project Ideas which provides a searching function and ability to edit and withdraw </w:t>
+        <w:t xml:space="preserve">ect is to develop a new system for </w:t>
+      </w:r>
+      <w:r>
+        <w:t xml:space="preserve">management of </w:t>
+      </w:r>
+      <w:r>
+        <w:t xml:space="preserve">MSc Project Ideas which provides a searching function and ability to edit and withdraw </w:t>
       </w:r>
       <w:r>
         <w:t>an</w:t>
@@ -1036,7 +1036,7 @@
       <w:pPr>
         <w:pStyle w:val="Heading2"/>
       </w:pPr>
-      <w:bookmarkStart w:id="3" w:name="_Toc474263182"/>
+      <w:bookmarkStart w:id="3" w:name="_Toc478045107"/>
       <w:r>
         <w:t>Key personnel</w:t>
       </w:r>
@@ -1061,7 +1061,7 @@
       <w:pPr>
         <w:pStyle w:val="Heading2"/>
       </w:pPr>
-      <w:bookmarkStart w:id="4" w:name="_Toc474263183"/>
+      <w:bookmarkStart w:id="4" w:name="_Toc478045108"/>
       <w:r>
         <w:t>Future proofing</w:t>
       </w:r>
@@ -1069,7 +1069,22 @@
     </w:p>
     <w:p>
       <w:r>
-        <w:t xml:space="preserve">To future proof the software the code documented and commented will be open sourced on GitHub to be maintainable, alterable and extendable. The code will </w:t>
+        <w:t xml:space="preserve">To future </w:t>
+      </w:r>
+      <w:r>
+        <w:rPr>
+          <w:noProof/>
+        </w:rPr>
+        <w:t>proof</w:t>
+      </w:r>
+      <w:r>
+        <w:rPr>
+          <w:noProof/>
+        </w:rPr>
+        <w:t>,</w:t>
+      </w:r>
+      <w:r>
+        <w:t xml:space="preserve"> the software the code documented and commented will be open sourced on GitHub to be maintainable, alterable and extendable. The code will </w:t>
       </w:r>
       <w:r>
         <w:t xml:space="preserve">also </w:t>
@@ -1088,7 +1103,7 @@
       <w:pPr>
         <w:pStyle w:val="Heading2"/>
       </w:pPr>
-      <w:bookmarkStart w:id="5" w:name="_Toc474263184"/>
+      <w:bookmarkStart w:id="5" w:name="_Toc478045109"/>
       <w:r>
         <w:t>Rationale for development</w:t>
       </w:r>
@@ -1124,7 +1139,7 @@
       <w:pPr>
         <w:pStyle w:val="Heading2"/>
       </w:pPr>
-      <w:bookmarkStart w:id="6" w:name="_Toc474263185"/>
+      <w:bookmarkStart w:id="6" w:name="_Toc478045110"/>
       <w:r>
         <w:t>Timetable</w:t>
       </w:r>
@@ -1193,7 +1208,7 @@
       <w:pPr>
         <w:pStyle w:val="Heading1"/>
       </w:pPr>
-      <w:bookmarkStart w:id="7" w:name="_Toc474263186"/>
+      <w:bookmarkStart w:id="7" w:name="_Toc478045111"/>
       <w:r>
         <w:lastRenderedPageBreak/>
         <w:t>R</w:t>
@@ -1214,10 +1229,22 @@
         <w:t xml:space="preserve">for the Alpha Version </w:t>
       </w:r>
       <w:r>
-        <w:t xml:space="preserve">whilst those with a Medium priority will be in </w:t>
-      </w:r>
-      <w:r>
-        <w:t>final version</w:t>
+        <w:t>whilst those with a Medium priority will be in</w:t>
+      </w:r>
+      <w:r>
+        <w:t xml:space="preserve"> the</w:t>
+      </w:r>
+      <w:r>
+        <w:t xml:space="preserve"> </w:t>
+      </w:r>
+      <w:r>
+        <w:rPr>
+          <w:noProof/>
+        </w:rPr>
+        <w:t>final</w:t>
+      </w:r>
+      <w:r>
+        <w:t xml:space="preserve"> version</w:t>
       </w:r>
       <w:r>
         <w:t xml:space="preserve"> of the app.</w:t>
@@ -1230,10 +1257,10 @@
         <w:tblLook w:val="04A0" w:firstRow="1" w:lastRow="0" w:firstColumn="1" w:lastColumn="0" w:noHBand="0" w:noVBand="1"/>
       </w:tblPr>
       <w:tblGrid>
-        <w:gridCol w:w="706"/>
-        <w:gridCol w:w="5726"/>
-        <w:gridCol w:w="1180"/>
-        <w:gridCol w:w="897"/>
+        <w:gridCol w:w="693"/>
+        <w:gridCol w:w="5443"/>
+        <w:gridCol w:w="1173"/>
+        <w:gridCol w:w="1200"/>
       </w:tblGrid>
       <w:tr>
         <w:trPr>
@@ -1243,7 +1270,7 @@
         <w:tc>
           <w:tcPr>
             <w:cnfStyle w:val="001000000000" w:firstRow="0" w:lastRow="0" w:firstColumn="1" w:lastColumn="0" w:oddVBand="0" w:evenVBand="0" w:oddHBand="0" w:evenHBand="0" w:firstRowFirstColumn="0" w:firstRowLastColumn="0" w:lastRowFirstColumn="0" w:lastRowLastColumn="0"/>
-            <w:tcW w:w="706" w:type="dxa"/>
+            <w:tcW w:w="693" w:type="dxa"/>
           </w:tcPr>
           <w:p>
             <w:r>
@@ -1253,7 +1280,7 @@
         </w:tc>
         <w:tc>
           <w:tcPr>
-            <w:tcW w:w="5726" w:type="dxa"/>
+            <w:tcW w:w="5443" w:type="dxa"/>
           </w:tcPr>
           <w:p>
             <w:pPr>
@@ -1266,7 +1293,7 @@
         </w:tc>
         <w:tc>
           <w:tcPr>
-            <w:tcW w:w="1180" w:type="dxa"/>
+            <w:tcW w:w="1173" w:type="dxa"/>
           </w:tcPr>
           <w:p>
             <w:pPr>
@@ -1279,7 +1306,7 @@
         </w:tc>
         <w:tc>
           <w:tcPr>
-            <w:tcW w:w="897" w:type="dxa"/>
+            <w:tcW w:w="1200" w:type="dxa"/>
           </w:tcPr>
           <w:p>
             <w:pPr>
@@ -1295,7 +1322,7 @@
         <w:tc>
           <w:tcPr>
             <w:cnfStyle w:val="001000000000" w:firstRow="0" w:lastRow="0" w:firstColumn="1" w:lastColumn="0" w:oddVBand="0" w:evenVBand="0" w:oddHBand="0" w:evenHBand="0" w:firstRowFirstColumn="0" w:firstRowLastColumn="0" w:lastRowFirstColumn="0" w:lastRowLastColumn="0"/>
-            <w:tcW w:w="706" w:type="dxa"/>
+            <w:tcW w:w="693" w:type="dxa"/>
           </w:tcPr>
           <w:p>
             <w:pPr>
@@ -1317,29 +1344,36 @@
         </w:tc>
         <w:tc>
           <w:tcPr>
-            <w:tcW w:w="5726" w:type="dxa"/>
-          </w:tcPr>
-          <w:p>
-            <w:pPr>
-              <w:cnfStyle w:val="000000000000" w:firstRow="0" w:lastRow="0" w:firstColumn="0" w:lastColumn="0" w:oddVBand="0" w:evenVBand="0" w:oddHBand="0" w:evenHBand="0" w:firstRowFirstColumn="0" w:firstRowLastColumn="0" w:lastRowFirstColumn="0" w:lastRowLastColumn="0"/>
-              <w:rPr>
-                <w:rFonts w:cstheme="minorHAnsi"/>
-                <w:szCs w:val="28"/>
-              </w:rPr>
-            </w:pPr>
-            <w:r>
-              <w:rPr>
-                <w:rFonts w:cstheme="minorHAnsi"/>
-                <w:szCs w:val="28"/>
-              </w:rPr>
-              <w:t>A a</w:t>
-            </w:r>
-            <w:r>
-              <w:rPr>
-                <w:rFonts w:cstheme="minorHAnsi"/>
-                <w:szCs w:val="28"/>
-              </w:rPr>
-              <w:t xml:space="preserve">dmin </w:t>
+            <w:tcW w:w="5443" w:type="dxa"/>
+          </w:tcPr>
+          <w:p>
+            <w:pPr>
+              <w:cnfStyle w:val="000000000000" w:firstRow="0" w:lastRow="0" w:firstColumn="0" w:lastColumn="0" w:oddVBand="0" w:evenVBand="0" w:oddHBand="0" w:evenHBand="0" w:firstRowFirstColumn="0" w:firstRowLastColumn="0" w:lastRowFirstColumn="0" w:lastRowLastColumn="0"/>
+              <w:rPr>
+                <w:rFonts w:cstheme="minorHAnsi"/>
+                <w:szCs w:val="28"/>
+              </w:rPr>
+            </w:pPr>
+            <w:r>
+              <w:rPr>
+                <w:rFonts w:cstheme="minorHAnsi"/>
+                <w:szCs w:val="28"/>
+              </w:rPr>
+              <w:t xml:space="preserve">A </w:t>
+            </w:r>
+            <w:r>
+              <w:rPr>
+                <w:rFonts w:cstheme="minorHAnsi"/>
+                <w:szCs w:val="28"/>
+              </w:rPr>
+              <w:t>staff</w:t>
+            </w:r>
+            <w:r>
+              <w:rPr>
+                <w:rFonts w:cstheme="minorHAnsi"/>
+                <w:szCs w:val="28"/>
+              </w:rPr>
+              <w:t xml:space="preserve"> </w:t>
             </w:r>
             <w:r>
               <w:rPr>
@@ -1373,7 +1407,7 @@
         </w:tc>
         <w:tc>
           <w:tcPr>
-            <w:tcW w:w="1180" w:type="dxa"/>
+            <w:tcW w:w="1173" w:type="dxa"/>
           </w:tcPr>
           <w:p>
             <w:pPr>
@@ -1394,16 +1428,23 @@
         </w:tc>
         <w:tc>
           <w:tcPr>
-            <w:tcW w:w="897" w:type="dxa"/>
-          </w:tcPr>
-          <w:p>
-            <w:pPr>
-              <w:cnfStyle w:val="000000000000" w:firstRow="0" w:lastRow="0" w:firstColumn="0" w:lastColumn="0" w:oddVBand="0" w:evenVBand="0" w:oddHBand="0" w:evenHBand="0" w:firstRowFirstColumn="0" w:firstRowLastColumn="0" w:lastRowFirstColumn="0" w:lastRowLastColumn="0"/>
-              <w:rPr>
-                <w:rFonts w:cstheme="minorHAnsi"/>
-                <w:szCs w:val="28"/>
-              </w:rPr>
-            </w:pPr>
+            <w:tcW w:w="1200" w:type="dxa"/>
+          </w:tcPr>
+          <w:p>
+            <w:pPr>
+              <w:cnfStyle w:val="000000000000" w:firstRow="0" w:lastRow="0" w:firstColumn="0" w:lastColumn="0" w:oddVBand="0" w:evenVBand="0" w:oddHBand="0" w:evenHBand="0" w:firstRowFirstColumn="0" w:firstRowLastColumn="0" w:lastRowFirstColumn="0" w:lastRowLastColumn="0"/>
+              <w:rPr>
+                <w:rFonts w:cstheme="minorHAnsi"/>
+                <w:szCs w:val="28"/>
+              </w:rPr>
+            </w:pPr>
+            <w:r>
+              <w:rPr>
+                <w:rFonts w:cstheme="minorHAnsi"/>
+                <w:szCs w:val="28"/>
+              </w:rPr>
+              <w:t>Completed</w:t>
+            </w:r>
           </w:p>
         </w:tc>
       </w:tr>
@@ -1411,7 +1452,7 @@
         <w:tc>
           <w:tcPr>
             <w:cnfStyle w:val="001000000000" w:firstRow="0" w:lastRow="0" w:firstColumn="1" w:lastColumn="0" w:oddVBand="0" w:evenVBand="0" w:oddHBand="0" w:evenHBand="0" w:firstRowFirstColumn="0" w:firstRowLastColumn="0" w:lastRowFirstColumn="0" w:lastRowLastColumn="0"/>
-            <w:tcW w:w="706" w:type="dxa"/>
+            <w:tcW w:w="693" w:type="dxa"/>
           </w:tcPr>
           <w:p>
             <w:pPr>
@@ -1433,7 +1474,7 @@
         </w:tc>
         <w:tc>
           <w:tcPr>
-            <w:tcW w:w="5726" w:type="dxa"/>
+            <w:tcW w:w="5443" w:type="dxa"/>
           </w:tcPr>
           <w:p>
             <w:pPr>
@@ -1475,7 +1516,7 @@
         </w:tc>
         <w:tc>
           <w:tcPr>
-            <w:tcW w:w="1180" w:type="dxa"/>
+            <w:tcW w:w="1173" w:type="dxa"/>
           </w:tcPr>
           <w:p>
             <w:pPr>
@@ -1496,16 +1537,23 @@
         </w:tc>
         <w:tc>
           <w:tcPr>
-            <w:tcW w:w="897" w:type="dxa"/>
-          </w:tcPr>
-          <w:p>
-            <w:pPr>
-              <w:cnfStyle w:val="000000000000" w:firstRow="0" w:lastRow="0" w:firstColumn="0" w:lastColumn="0" w:oddVBand="0" w:evenVBand="0" w:oddHBand="0" w:evenHBand="0" w:firstRowFirstColumn="0" w:firstRowLastColumn="0" w:lastRowFirstColumn="0" w:lastRowLastColumn="0"/>
-              <w:rPr>
-                <w:rFonts w:cstheme="minorHAnsi"/>
-                <w:szCs w:val="28"/>
-              </w:rPr>
-            </w:pPr>
+            <w:tcW w:w="1200" w:type="dxa"/>
+          </w:tcPr>
+          <w:p>
+            <w:pPr>
+              <w:cnfStyle w:val="000000000000" w:firstRow="0" w:lastRow="0" w:firstColumn="0" w:lastColumn="0" w:oddVBand="0" w:evenVBand="0" w:oddHBand="0" w:evenHBand="0" w:firstRowFirstColumn="0" w:firstRowLastColumn="0" w:lastRowFirstColumn="0" w:lastRowLastColumn="0"/>
+              <w:rPr>
+                <w:rFonts w:cstheme="minorHAnsi"/>
+                <w:szCs w:val="28"/>
+              </w:rPr>
+            </w:pPr>
+            <w:r>
+              <w:rPr>
+                <w:rFonts w:cstheme="minorHAnsi"/>
+                <w:szCs w:val="28"/>
+              </w:rPr>
+              <w:t>Completed</w:t>
+            </w:r>
           </w:p>
         </w:tc>
       </w:tr>
@@ -1513,7 +1561,7 @@
         <w:tc>
           <w:tcPr>
             <w:cnfStyle w:val="001000000000" w:firstRow="0" w:lastRow="0" w:firstColumn="1" w:lastColumn="0" w:oddVBand="0" w:evenVBand="0" w:oddHBand="0" w:evenHBand="0" w:firstRowFirstColumn="0" w:firstRowLastColumn="0" w:lastRowFirstColumn="0" w:lastRowLastColumn="0"/>
-            <w:tcW w:w="706" w:type="dxa"/>
+            <w:tcW w:w="693" w:type="dxa"/>
           </w:tcPr>
           <w:p>
             <w:pPr>
@@ -1535,22 +1583,36 @@
         </w:tc>
         <w:tc>
           <w:tcPr>
-            <w:tcW w:w="5726" w:type="dxa"/>
-          </w:tcPr>
-          <w:p>
-            <w:pPr>
-              <w:cnfStyle w:val="000000000000" w:firstRow="0" w:lastRow="0" w:firstColumn="0" w:lastColumn="0" w:oddVBand="0" w:evenVBand="0" w:oddHBand="0" w:evenHBand="0" w:firstRowFirstColumn="0" w:firstRowLastColumn="0" w:lastRowFirstColumn="0" w:lastRowLastColumn="0"/>
-              <w:rPr>
-                <w:rFonts w:cstheme="minorHAnsi"/>
-                <w:szCs w:val="28"/>
-              </w:rPr>
-            </w:pPr>
-            <w:r>
-              <w:rPr>
-                <w:rFonts w:cstheme="minorHAnsi"/>
-                <w:szCs w:val="28"/>
-              </w:rPr>
-              <w:t xml:space="preserve">A admin user can approve </w:t>
+            <w:tcW w:w="5443" w:type="dxa"/>
+          </w:tcPr>
+          <w:p>
+            <w:pPr>
+              <w:cnfStyle w:val="000000000000" w:firstRow="0" w:lastRow="0" w:firstColumn="0" w:lastColumn="0" w:oddVBand="0" w:evenVBand="0" w:oddHBand="0" w:evenHBand="0" w:firstRowFirstColumn="0" w:firstRowLastColumn="0" w:lastRowFirstColumn="0" w:lastRowLastColumn="0"/>
+              <w:rPr>
+                <w:rFonts w:cstheme="minorHAnsi"/>
+                <w:szCs w:val="28"/>
+              </w:rPr>
+            </w:pPr>
+            <w:r>
+              <w:rPr>
+                <w:rFonts w:cstheme="minorHAnsi"/>
+                <w:szCs w:val="28"/>
+              </w:rPr>
+              <w:t xml:space="preserve">A </w:t>
+            </w:r>
+            <w:r>
+              <w:rPr>
+                <w:rFonts w:cstheme="minorHAnsi"/>
+                <w:szCs w:val="28"/>
+              </w:rPr>
+              <w:t>staff</w:t>
+            </w:r>
+            <w:r>
+              <w:rPr>
+                <w:rFonts w:cstheme="minorHAnsi"/>
+                <w:szCs w:val="28"/>
+              </w:rPr>
+              <w:t xml:space="preserve"> user can approve </w:t>
             </w:r>
             <w:r>
               <w:rPr>
@@ -1570,7 +1632,7 @@
         </w:tc>
         <w:tc>
           <w:tcPr>
-            <w:tcW w:w="1180" w:type="dxa"/>
+            <w:tcW w:w="1173" w:type="dxa"/>
           </w:tcPr>
           <w:p>
             <w:pPr>
@@ -1591,16 +1653,23 @@
         </w:tc>
         <w:tc>
           <w:tcPr>
-            <w:tcW w:w="897" w:type="dxa"/>
-          </w:tcPr>
-          <w:p>
-            <w:pPr>
-              <w:cnfStyle w:val="000000000000" w:firstRow="0" w:lastRow="0" w:firstColumn="0" w:lastColumn="0" w:oddVBand="0" w:evenVBand="0" w:oddHBand="0" w:evenHBand="0" w:firstRowFirstColumn="0" w:firstRowLastColumn="0" w:lastRowFirstColumn="0" w:lastRowLastColumn="0"/>
-              <w:rPr>
-                <w:rFonts w:cstheme="minorHAnsi"/>
-                <w:szCs w:val="28"/>
-              </w:rPr>
-            </w:pPr>
+            <w:tcW w:w="1200" w:type="dxa"/>
+          </w:tcPr>
+          <w:p>
+            <w:pPr>
+              <w:cnfStyle w:val="000000000000" w:firstRow="0" w:lastRow="0" w:firstColumn="0" w:lastColumn="0" w:oddVBand="0" w:evenVBand="0" w:oddHBand="0" w:evenHBand="0" w:firstRowFirstColumn="0" w:firstRowLastColumn="0" w:lastRowFirstColumn="0" w:lastRowLastColumn="0"/>
+              <w:rPr>
+                <w:rFonts w:cstheme="minorHAnsi"/>
+                <w:szCs w:val="28"/>
+              </w:rPr>
+            </w:pPr>
+            <w:r>
+              <w:rPr>
+                <w:rFonts w:cstheme="minorHAnsi"/>
+                <w:szCs w:val="28"/>
+              </w:rPr>
+              <w:t>Completed</w:t>
+            </w:r>
           </w:p>
         </w:tc>
       </w:tr>
@@ -1608,7 +1677,7 @@
         <w:tc>
           <w:tcPr>
             <w:cnfStyle w:val="001000000000" w:firstRow="0" w:lastRow="0" w:firstColumn="1" w:lastColumn="0" w:oddVBand="0" w:evenVBand="0" w:oddHBand="0" w:evenHBand="0" w:firstRowFirstColumn="0" w:firstRowLastColumn="0" w:lastRowFirstColumn="0" w:lastRowLastColumn="0"/>
-            <w:tcW w:w="706" w:type="dxa"/>
+            <w:tcW w:w="693" w:type="dxa"/>
           </w:tcPr>
           <w:p>
             <w:pPr>
@@ -1630,22 +1699,36 @@
         </w:tc>
         <w:tc>
           <w:tcPr>
-            <w:tcW w:w="5726" w:type="dxa"/>
-          </w:tcPr>
-          <w:p>
-            <w:pPr>
-              <w:cnfStyle w:val="000000000000" w:firstRow="0" w:lastRow="0" w:firstColumn="0" w:lastColumn="0" w:oddVBand="0" w:evenVBand="0" w:oddHBand="0" w:evenHBand="0" w:firstRowFirstColumn="0" w:firstRowLastColumn="0" w:lastRowFirstColumn="0" w:lastRowLastColumn="0"/>
-              <w:rPr>
-                <w:rFonts w:cstheme="minorHAnsi"/>
-                <w:szCs w:val="28"/>
-              </w:rPr>
-            </w:pPr>
-            <w:r>
-              <w:rPr>
-                <w:rFonts w:cstheme="minorHAnsi"/>
-                <w:szCs w:val="28"/>
-              </w:rPr>
-              <w:t xml:space="preserve">A admin user </w:t>
+            <w:tcW w:w="5443" w:type="dxa"/>
+          </w:tcPr>
+          <w:p>
+            <w:pPr>
+              <w:cnfStyle w:val="000000000000" w:firstRow="0" w:lastRow="0" w:firstColumn="0" w:lastColumn="0" w:oddVBand="0" w:evenVBand="0" w:oddHBand="0" w:evenHBand="0" w:firstRowFirstColumn="0" w:firstRowLastColumn="0" w:lastRowFirstColumn="0" w:lastRowLastColumn="0"/>
+              <w:rPr>
+                <w:rFonts w:cstheme="minorHAnsi"/>
+                <w:szCs w:val="28"/>
+              </w:rPr>
+            </w:pPr>
+            <w:r>
+              <w:rPr>
+                <w:rFonts w:cstheme="minorHAnsi"/>
+                <w:szCs w:val="28"/>
+              </w:rPr>
+              <w:t xml:space="preserve">A </w:t>
+            </w:r>
+            <w:r>
+              <w:rPr>
+                <w:rFonts w:cstheme="minorHAnsi"/>
+                <w:szCs w:val="28"/>
+              </w:rPr>
+              <w:t>staff</w:t>
+            </w:r>
+            <w:r>
+              <w:rPr>
+                <w:rFonts w:cstheme="minorHAnsi"/>
+                <w:szCs w:val="28"/>
+              </w:rPr>
+              <w:t xml:space="preserve"> user </w:t>
             </w:r>
             <w:r>
               <w:rPr>
@@ -1666,7 +1749,14 @@
                 <w:rFonts w:cstheme="minorHAnsi"/>
                 <w:szCs w:val="28"/>
               </w:rPr>
-              <w:t>student, administrator</w:t>
+              <w:t xml:space="preserve">student, </w:t>
+            </w:r>
+            <w:r>
+              <w:rPr>
+                <w:rFonts w:cstheme="minorHAnsi"/>
+                <w:szCs w:val="28"/>
+              </w:rPr>
+              <w:t>staff</w:t>
             </w:r>
             <w:r>
               <w:rPr>
@@ -1679,7 +1769,7 @@
         </w:tc>
         <w:tc>
           <w:tcPr>
-            <w:tcW w:w="1180" w:type="dxa"/>
+            <w:tcW w:w="1173" w:type="dxa"/>
           </w:tcPr>
           <w:p>
             <w:pPr>
@@ -1700,16 +1790,23 @@
         </w:tc>
         <w:tc>
           <w:tcPr>
-            <w:tcW w:w="897" w:type="dxa"/>
-          </w:tcPr>
-          <w:p>
-            <w:pPr>
-              <w:cnfStyle w:val="000000000000" w:firstRow="0" w:lastRow="0" w:firstColumn="0" w:lastColumn="0" w:oddVBand="0" w:evenVBand="0" w:oddHBand="0" w:evenHBand="0" w:firstRowFirstColumn="0" w:firstRowLastColumn="0" w:lastRowFirstColumn="0" w:lastRowLastColumn="0"/>
-              <w:rPr>
-                <w:rFonts w:cstheme="minorHAnsi"/>
-                <w:szCs w:val="28"/>
-              </w:rPr>
-            </w:pPr>
+            <w:tcW w:w="1200" w:type="dxa"/>
+          </w:tcPr>
+          <w:p>
+            <w:pPr>
+              <w:cnfStyle w:val="000000000000" w:firstRow="0" w:lastRow="0" w:firstColumn="0" w:lastColumn="0" w:oddVBand="0" w:evenVBand="0" w:oddHBand="0" w:evenHBand="0" w:firstRowFirstColumn="0" w:firstRowLastColumn="0" w:lastRowFirstColumn="0" w:lastRowLastColumn="0"/>
+              <w:rPr>
+                <w:rFonts w:cstheme="minorHAnsi"/>
+                <w:szCs w:val="28"/>
+              </w:rPr>
+            </w:pPr>
+            <w:r>
+              <w:rPr>
+                <w:rFonts w:cstheme="minorHAnsi"/>
+                <w:szCs w:val="28"/>
+              </w:rPr>
+              <w:t>Completed</w:t>
+            </w:r>
           </w:p>
         </w:tc>
       </w:tr>
@@ -1717,7 +1814,7 @@
         <w:tc>
           <w:tcPr>
             <w:cnfStyle w:val="001000000000" w:firstRow="0" w:lastRow="0" w:firstColumn="1" w:lastColumn="0" w:oddVBand="0" w:evenVBand="0" w:oddHBand="0" w:evenHBand="0" w:firstRowFirstColumn="0" w:firstRowLastColumn="0" w:lastRowFirstColumn="0" w:lastRowLastColumn="0"/>
-            <w:tcW w:w="706" w:type="dxa"/>
+            <w:tcW w:w="693" w:type="dxa"/>
           </w:tcPr>
           <w:p>
             <w:pPr>
@@ -1739,7 +1836,7 @@
         </w:tc>
         <w:tc>
           <w:tcPr>
-            <w:tcW w:w="5726" w:type="dxa"/>
+            <w:tcW w:w="5443" w:type="dxa"/>
           </w:tcPr>
           <w:p>
             <w:pPr>
@@ -1774,7 +1871,7 @@
         </w:tc>
         <w:tc>
           <w:tcPr>
-            <w:tcW w:w="1180" w:type="dxa"/>
+            <w:tcW w:w="1173" w:type="dxa"/>
           </w:tcPr>
           <w:p>
             <w:pPr>
@@ -1795,16 +1892,23 @@
         </w:tc>
         <w:tc>
           <w:tcPr>
-            <w:tcW w:w="897" w:type="dxa"/>
-          </w:tcPr>
-          <w:p>
-            <w:pPr>
-              <w:cnfStyle w:val="000000000000" w:firstRow="0" w:lastRow="0" w:firstColumn="0" w:lastColumn="0" w:oddVBand="0" w:evenVBand="0" w:oddHBand="0" w:evenHBand="0" w:firstRowFirstColumn="0" w:firstRowLastColumn="0" w:lastRowFirstColumn="0" w:lastRowLastColumn="0"/>
-              <w:rPr>
-                <w:rFonts w:cstheme="minorHAnsi"/>
-                <w:szCs w:val="28"/>
-              </w:rPr>
-            </w:pPr>
+            <w:tcW w:w="1200" w:type="dxa"/>
+          </w:tcPr>
+          <w:p>
+            <w:pPr>
+              <w:cnfStyle w:val="000000000000" w:firstRow="0" w:lastRow="0" w:firstColumn="0" w:lastColumn="0" w:oddVBand="0" w:evenVBand="0" w:oddHBand="0" w:evenHBand="0" w:firstRowFirstColumn="0" w:firstRowLastColumn="0" w:lastRowFirstColumn="0" w:lastRowLastColumn="0"/>
+              <w:rPr>
+                <w:rFonts w:cstheme="minorHAnsi"/>
+                <w:szCs w:val="28"/>
+              </w:rPr>
+            </w:pPr>
+            <w:r>
+              <w:rPr>
+                <w:rFonts w:cstheme="minorHAnsi"/>
+                <w:szCs w:val="28"/>
+              </w:rPr>
+              <w:t>Completed</w:t>
+            </w:r>
           </w:p>
         </w:tc>
       </w:tr>
@@ -1812,7 +1916,7 @@
         <w:tc>
           <w:tcPr>
             <w:cnfStyle w:val="001000000000" w:firstRow="0" w:lastRow="0" w:firstColumn="1" w:lastColumn="0" w:oddVBand="0" w:evenVBand="0" w:oddHBand="0" w:evenHBand="0" w:firstRowFirstColumn="0" w:firstRowLastColumn="0" w:lastRowFirstColumn="0" w:lastRowLastColumn="0"/>
-            <w:tcW w:w="706" w:type="dxa"/>
+            <w:tcW w:w="693" w:type="dxa"/>
           </w:tcPr>
           <w:p>
             <w:pPr>
@@ -1834,22 +1938,43 @@
         </w:tc>
         <w:tc>
           <w:tcPr>
-            <w:tcW w:w="5726" w:type="dxa"/>
-          </w:tcPr>
-          <w:p>
-            <w:pPr>
-              <w:cnfStyle w:val="000000000000" w:firstRow="0" w:lastRow="0" w:firstColumn="0" w:lastColumn="0" w:oddVBand="0" w:evenVBand="0" w:oddHBand="0" w:evenHBand="0" w:firstRowFirstColumn="0" w:firstRowLastColumn="0" w:lastRowFirstColumn="0" w:lastRowLastColumn="0"/>
-              <w:rPr>
-                <w:rFonts w:cstheme="minorHAnsi"/>
-                <w:szCs w:val="28"/>
-              </w:rPr>
-            </w:pPr>
-            <w:r>
-              <w:rPr>
-                <w:rFonts w:cstheme="minorHAnsi"/>
-                <w:szCs w:val="28"/>
-              </w:rPr>
-              <w:t xml:space="preserve">A admin user </w:t>
+            <w:tcW w:w="5443" w:type="dxa"/>
+          </w:tcPr>
+          <w:p>
+            <w:pPr>
+              <w:cnfStyle w:val="000000000000" w:firstRow="0" w:lastRow="0" w:firstColumn="0" w:lastColumn="0" w:oddVBand="0" w:evenVBand="0" w:oddHBand="0" w:evenHBand="0" w:firstRowFirstColumn="0" w:firstRowLastColumn="0" w:lastRowFirstColumn="0" w:lastRowLastColumn="0"/>
+              <w:rPr>
+                <w:rFonts w:cstheme="minorHAnsi"/>
+                <w:szCs w:val="28"/>
+              </w:rPr>
+            </w:pPr>
+            <w:r>
+              <w:rPr>
+                <w:rFonts w:cstheme="minorHAnsi"/>
+                <w:szCs w:val="28"/>
+              </w:rPr>
+              <w:t xml:space="preserve">A </w:t>
+            </w:r>
+            <w:r>
+              <w:rPr>
+                <w:rFonts w:cstheme="minorHAnsi"/>
+                <w:szCs w:val="28"/>
+              </w:rPr>
+              <w:t>staff</w:t>
+            </w:r>
+            <w:r>
+              <w:rPr>
+                <w:rFonts w:cstheme="minorHAnsi"/>
+                <w:szCs w:val="28"/>
+              </w:rPr>
+              <w:t xml:space="preserve"> </w:t>
+            </w:r>
+            <w:r>
+              <w:rPr>
+                <w:rFonts w:cstheme="minorHAnsi"/>
+                <w:szCs w:val="28"/>
+              </w:rPr>
+              <w:t xml:space="preserve">user </w:t>
             </w:r>
             <w:r>
               <w:rPr>
@@ -1883,7 +2008,7 @@
         </w:tc>
         <w:tc>
           <w:tcPr>
-            <w:tcW w:w="1180" w:type="dxa"/>
+            <w:tcW w:w="1173" w:type="dxa"/>
           </w:tcPr>
           <w:p>
             <w:pPr>
@@ -1904,16 +2029,23 @@
         </w:tc>
         <w:tc>
           <w:tcPr>
-            <w:tcW w:w="897" w:type="dxa"/>
-          </w:tcPr>
-          <w:p>
-            <w:pPr>
-              <w:cnfStyle w:val="000000000000" w:firstRow="0" w:lastRow="0" w:firstColumn="0" w:lastColumn="0" w:oddVBand="0" w:evenVBand="0" w:oddHBand="0" w:evenHBand="0" w:firstRowFirstColumn="0" w:firstRowLastColumn="0" w:lastRowFirstColumn="0" w:lastRowLastColumn="0"/>
-              <w:rPr>
-                <w:rFonts w:cstheme="minorHAnsi"/>
-                <w:szCs w:val="28"/>
-              </w:rPr>
-            </w:pPr>
+            <w:tcW w:w="1200" w:type="dxa"/>
+          </w:tcPr>
+          <w:p>
+            <w:pPr>
+              <w:cnfStyle w:val="000000000000" w:firstRow="0" w:lastRow="0" w:firstColumn="0" w:lastColumn="0" w:oddVBand="0" w:evenVBand="0" w:oddHBand="0" w:evenHBand="0" w:firstRowFirstColumn="0" w:firstRowLastColumn="0" w:lastRowFirstColumn="0" w:lastRowLastColumn="0"/>
+              <w:rPr>
+                <w:rFonts w:cstheme="minorHAnsi"/>
+                <w:szCs w:val="28"/>
+              </w:rPr>
+            </w:pPr>
+            <w:r>
+              <w:rPr>
+                <w:rFonts w:cstheme="minorHAnsi"/>
+                <w:szCs w:val="28"/>
+              </w:rPr>
+              <w:t>Completed</w:t>
+            </w:r>
           </w:p>
         </w:tc>
       </w:tr>
@@ -1921,7 +2053,7 @@
         <w:tc>
           <w:tcPr>
             <w:cnfStyle w:val="001000000000" w:firstRow="0" w:lastRow="0" w:firstColumn="1" w:lastColumn="0" w:oddVBand="0" w:evenVBand="0" w:oddHBand="0" w:evenHBand="0" w:firstRowFirstColumn="0" w:firstRowLastColumn="0" w:lastRowFirstColumn="0" w:lastRowLastColumn="0"/>
-            <w:tcW w:w="706" w:type="dxa"/>
+            <w:tcW w:w="693" w:type="dxa"/>
           </w:tcPr>
           <w:p>
             <w:pPr>
@@ -1943,22 +2075,43 @@
         </w:tc>
         <w:tc>
           <w:tcPr>
-            <w:tcW w:w="5726" w:type="dxa"/>
-          </w:tcPr>
-          <w:p>
-            <w:pPr>
-              <w:cnfStyle w:val="000000000000" w:firstRow="0" w:lastRow="0" w:firstColumn="0" w:lastColumn="0" w:oddVBand="0" w:evenVBand="0" w:oddHBand="0" w:evenHBand="0" w:firstRowFirstColumn="0" w:firstRowLastColumn="0" w:lastRowFirstColumn="0" w:lastRowLastColumn="0"/>
-              <w:rPr>
-                <w:rFonts w:cstheme="minorHAnsi"/>
-                <w:szCs w:val="28"/>
-              </w:rPr>
-            </w:pPr>
-            <w:r>
-              <w:rPr>
-                <w:rFonts w:cstheme="minorHAnsi"/>
-                <w:szCs w:val="28"/>
-              </w:rPr>
-              <w:t xml:space="preserve">A admin user </w:t>
+            <w:tcW w:w="5443" w:type="dxa"/>
+          </w:tcPr>
+          <w:p>
+            <w:pPr>
+              <w:cnfStyle w:val="000000000000" w:firstRow="0" w:lastRow="0" w:firstColumn="0" w:lastColumn="0" w:oddVBand="0" w:evenVBand="0" w:oddHBand="0" w:evenHBand="0" w:firstRowFirstColumn="0" w:firstRowLastColumn="0" w:lastRowFirstColumn="0" w:lastRowLastColumn="0"/>
+              <w:rPr>
+                <w:rFonts w:cstheme="minorHAnsi"/>
+                <w:szCs w:val="28"/>
+              </w:rPr>
+            </w:pPr>
+            <w:r>
+              <w:rPr>
+                <w:rFonts w:cstheme="minorHAnsi"/>
+                <w:szCs w:val="28"/>
+              </w:rPr>
+              <w:t xml:space="preserve">A </w:t>
+            </w:r>
+            <w:r>
+              <w:rPr>
+                <w:rFonts w:cstheme="minorHAnsi"/>
+                <w:szCs w:val="28"/>
+              </w:rPr>
+              <w:t>staff</w:t>
+            </w:r>
+            <w:r>
+              <w:rPr>
+                <w:rFonts w:cstheme="minorHAnsi"/>
+                <w:szCs w:val="28"/>
+              </w:rPr>
+              <w:t xml:space="preserve"> </w:t>
+            </w:r>
+            <w:r>
+              <w:rPr>
+                <w:rFonts w:cstheme="minorHAnsi"/>
+                <w:szCs w:val="28"/>
+              </w:rPr>
+              <w:t xml:space="preserve">user </w:t>
             </w:r>
             <w:r>
               <w:rPr>
@@ -1971,7 +2124,7 @@
         </w:tc>
         <w:tc>
           <w:tcPr>
-            <w:tcW w:w="1180" w:type="dxa"/>
+            <w:tcW w:w="1173" w:type="dxa"/>
           </w:tcPr>
           <w:p>
             <w:pPr>
@@ -1992,16 +2145,23 @@
         </w:tc>
         <w:tc>
           <w:tcPr>
-            <w:tcW w:w="897" w:type="dxa"/>
-          </w:tcPr>
-          <w:p>
-            <w:pPr>
-              <w:cnfStyle w:val="000000000000" w:firstRow="0" w:lastRow="0" w:firstColumn="0" w:lastColumn="0" w:oddVBand="0" w:evenVBand="0" w:oddHBand="0" w:evenHBand="0" w:firstRowFirstColumn="0" w:firstRowLastColumn="0" w:lastRowFirstColumn="0" w:lastRowLastColumn="0"/>
-              <w:rPr>
-                <w:rFonts w:cstheme="minorHAnsi"/>
-                <w:szCs w:val="28"/>
-              </w:rPr>
-            </w:pPr>
+            <w:tcW w:w="1200" w:type="dxa"/>
+          </w:tcPr>
+          <w:p>
+            <w:pPr>
+              <w:cnfStyle w:val="000000000000" w:firstRow="0" w:lastRow="0" w:firstColumn="0" w:lastColumn="0" w:oddVBand="0" w:evenVBand="0" w:oddHBand="0" w:evenHBand="0" w:firstRowFirstColumn="0" w:firstRowLastColumn="0" w:lastRowFirstColumn="0" w:lastRowLastColumn="0"/>
+              <w:rPr>
+                <w:rFonts w:cstheme="minorHAnsi"/>
+                <w:szCs w:val="28"/>
+              </w:rPr>
+            </w:pPr>
+            <w:r>
+              <w:rPr>
+                <w:rFonts w:cstheme="minorHAnsi"/>
+                <w:szCs w:val="28"/>
+              </w:rPr>
+              <w:t>Completed</w:t>
+            </w:r>
           </w:p>
         </w:tc>
       </w:tr>
@@ -2009,7 +2169,7 @@
         <w:tc>
           <w:tcPr>
             <w:cnfStyle w:val="001000000000" w:firstRow="0" w:lastRow="0" w:firstColumn="1" w:lastColumn="0" w:oddVBand="0" w:evenVBand="0" w:oddHBand="0" w:evenHBand="0" w:firstRowFirstColumn="0" w:firstRowLastColumn="0" w:lastRowFirstColumn="0" w:lastRowLastColumn="0"/>
-            <w:tcW w:w="706" w:type="dxa"/>
+            <w:tcW w:w="693" w:type="dxa"/>
           </w:tcPr>
           <w:p>
             <w:pPr>
@@ -2031,35 +2191,49 @@
         </w:tc>
         <w:tc>
           <w:tcPr>
-            <w:tcW w:w="5726" w:type="dxa"/>
-          </w:tcPr>
-          <w:p>
-            <w:pPr>
-              <w:cnfStyle w:val="000000000000" w:firstRow="0" w:lastRow="0" w:firstColumn="0" w:lastColumn="0" w:oddVBand="0" w:evenVBand="0" w:oddHBand="0" w:evenHBand="0" w:firstRowFirstColumn="0" w:firstRowLastColumn="0" w:lastRowFirstColumn="0" w:lastRowLastColumn="0"/>
-              <w:rPr>
-                <w:rFonts w:cstheme="minorHAnsi"/>
-                <w:szCs w:val="28"/>
-              </w:rPr>
-            </w:pPr>
-            <w:r>
-              <w:rPr>
-                <w:rFonts w:cstheme="minorHAnsi"/>
-                <w:szCs w:val="28"/>
-              </w:rPr>
-              <w:t>All users can view an organisation</w:t>
-            </w:r>
-            <w:r>
-              <w:rPr>
-                <w:rFonts w:cstheme="minorHAnsi"/>
-                <w:szCs w:val="28"/>
-              </w:rPr>
-              <w:t>’s details</w:t>
-            </w:r>
-          </w:p>
-        </w:tc>
-        <w:tc>
-          <w:tcPr>
-            <w:tcW w:w="1180" w:type="dxa"/>
+            <w:tcW w:w="5443" w:type="dxa"/>
+          </w:tcPr>
+          <w:p>
+            <w:pPr>
+              <w:cnfStyle w:val="000000000000" w:firstRow="0" w:lastRow="0" w:firstColumn="0" w:lastColumn="0" w:oddVBand="0" w:evenVBand="0" w:oddHBand="0" w:evenHBand="0" w:firstRowFirstColumn="0" w:firstRowLastColumn="0" w:lastRowFirstColumn="0" w:lastRowLastColumn="0"/>
+              <w:rPr>
+                <w:rFonts w:cstheme="minorHAnsi"/>
+                <w:szCs w:val="28"/>
+              </w:rPr>
+            </w:pPr>
+            <w:r>
+              <w:rPr>
+                <w:rFonts w:cstheme="minorHAnsi"/>
+                <w:szCs w:val="28"/>
+              </w:rPr>
+              <w:t xml:space="preserve">All users can view </w:t>
+            </w:r>
+            <w:r>
+              <w:rPr>
+                <w:rFonts w:cstheme="minorHAnsi"/>
+                <w:szCs w:val="28"/>
+              </w:rPr>
+              <w:t xml:space="preserve">a </w:t>
+            </w:r>
+            <w:r>
+              <w:rPr>
+                <w:rFonts w:cstheme="minorHAnsi"/>
+                <w:szCs w:val="28"/>
+              </w:rPr>
+              <w:t>user’s</w:t>
+            </w:r>
+            <w:r>
+              <w:rPr>
+                <w:rFonts w:cstheme="minorHAnsi"/>
+                <w:szCs w:val="28"/>
+              </w:rPr>
+              <w:t xml:space="preserve"> details</w:t>
+            </w:r>
+          </w:p>
+        </w:tc>
+        <w:tc>
+          <w:tcPr>
+            <w:tcW w:w="1173" w:type="dxa"/>
           </w:tcPr>
           <w:p>
             <w:pPr>
@@ -2080,16 +2254,23 @@
         </w:tc>
         <w:tc>
           <w:tcPr>
-            <w:tcW w:w="897" w:type="dxa"/>
-          </w:tcPr>
-          <w:p>
-            <w:pPr>
-              <w:cnfStyle w:val="000000000000" w:firstRow="0" w:lastRow="0" w:firstColumn="0" w:lastColumn="0" w:oddVBand="0" w:evenVBand="0" w:oddHBand="0" w:evenHBand="0" w:firstRowFirstColumn="0" w:firstRowLastColumn="0" w:lastRowFirstColumn="0" w:lastRowLastColumn="0"/>
-              <w:rPr>
-                <w:rFonts w:cstheme="minorHAnsi"/>
-                <w:szCs w:val="28"/>
-              </w:rPr>
-            </w:pPr>
+            <w:tcW w:w="1200" w:type="dxa"/>
+          </w:tcPr>
+          <w:p>
+            <w:pPr>
+              <w:cnfStyle w:val="000000000000" w:firstRow="0" w:lastRow="0" w:firstColumn="0" w:lastColumn="0" w:oddVBand="0" w:evenVBand="0" w:oddHBand="0" w:evenHBand="0" w:firstRowFirstColumn="0" w:firstRowLastColumn="0" w:lastRowFirstColumn="0" w:lastRowLastColumn="0"/>
+              <w:rPr>
+                <w:rFonts w:cstheme="minorHAnsi"/>
+                <w:szCs w:val="28"/>
+              </w:rPr>
+            </w:pPr>
+            <w:r>
+              <w:rPr>
+                <w:rFonts w:cstheme="minorHAnsi"/>
+                <w:szCs w:val="28"/>
+              </w:rPr>
+              <w:t>Completed</w:t>
+            </w:r>
           </w:p>
         </w:tc>
       </w:tr>
@@ -2097,7 +2278,7 @@
         <w:tc>
           <w:tcPr>
             <w:cnfStyle w:val="001000000000" w:firstRow="0" w:lastRow="0" w:firstColumn="1" w:lastColumn="0" w:oddVBand="0" w:evenVBand="0" w:oddHBand="0" w:evenHBand="0" w:firstRowFirstColumn="0" w:firstRowLastColumn="0" w:lastRowFirstColumn="0" w:lastRowLastColumn="0"/>
-            <w:tcW w:w="706" w:type="dxa"/>
+            <w:tcW w:w="693" w:type="dxa"/>
           </w:tcPr>
           <w:p>
             <w:pPr>
@@ -2119,28 +2300,42 @@
         </w:tc>
         <w:tc>
           <w:tcPr>
-            <w:tcW w:w="5726" w:type="dxa"/>
-          </w:tcPr>
-          <w:p>
-            <w:pPr>
-              <w:cnfStyle w:val="000000000000" w:firstRow="0" w:lastRow="0" w:firstColumn="0" w:lastColumn="0" w:oddVBand="0" w:evenVBand="0" w:oddHBand="0" w:evenHBand="0" w:firstRowFirstColumn="0" w:firstRowLastColumn="0" w:lastRowFirstColumn="0" w:lastRowLastColumn="0"/>
-              <w:rPr>
-                <w:rFonts w:cstheme="minorHAnsi"/>
-                <w:szCs w:val="28"/>
-              </w:rPr>
-            </w:pPr>
-            <w:r>
-              <w:rPr>
-                <w:rFonts w:cstheme="minorHAnsi"/>
-                <w:szCs w:val="28"/>
-              </w:rPr>
-              <w:t>All users can view a student user’s details</w:t>
-            </w:r>
-          </w:p>
-        </w:tc>
-        <w:tc>
-          <w:tcPr>
-            <w:tcW w:w="1180" w:type="dxa"/>
+            <w:tcW w:w="5443" w:type="dxa"/>
+          </w:tcPr>
+          <w:p>
+            <w:pPr>
+              <w:cnfStyle w:val="000000000000" w:firstRow="0" w:lastRow="0" w:firstColumn="0" w:lastColumn="0" w:oddVBand="0" w:evenVBand="0" w:oddHBand="0" w:evenHBand="0" w:firstRowFirstColumn="0" w:firstRowLastColumn="0" w:lastRowFirstColumn="0" w:lastRowLastColumn="0"/>
+              <w:rPr>
+                <w:rFonts w:cstheme="minorHAnsi"/>
+                <w:szCs w:val="28"/>
+              </w:rPr>
+            </w:pPr>
+            <w:r>
+              <w:rPr>
+                <w:rFonts w:cstheme="minorHAnsi"/>
+                <w:szCs w:val="28"/>
+              </w:rPr>
+              <w:t xml:space="preserve">All </w:t>
+            </w:r>
+            <w:r>
+              <w:rPr>
+                <w:rFonts w:cstheme="minorHAnsi"/>
+                <w:szCs w:val="28"/>
+              </w:rPr>
+              <w:t xml:space="preserve">logged in </w:t>
+            </w:r>
+            <w:r>
+              <w:rPr>
+                <w:rFonts w:cstheme="minorHAnsi"/>
+                <w:szCs w:val="28"/>
+              </w:rPr>
+              <w:t>users can create a new project idea</w:t>
+            </w:r>
+          </w:p>
+        </w:tc>
+        <w:tc>
+          <w:tcPr>
+            <w:tcW w:w="1173" w:type="dxa"/>
           </w:tcPr>
           <w:p>
             <w:pPr>
@@ -2161,16 +2356,23 @@
         </w:tc>
         <w:tc>
           <w:tcPr>
-            <w:tcW w:w="897" w:type="dxa"/>
-          </w:tcPr>
-          <w:p>
-            <w:pPr>
-              <w:cnfStyle w:val="000000000000" w:firstRow="0" w:lastRow="0" w:firstColumn="0" w:lastColumn="0" w:oddVBand="0" w:evenVBand="0" w:oddHBand="0" w:evenHBand="0" w:firstRowFirstColumn="0" w:firstRowLastColumn="0" w:lastRowFirstColumn="0" w:lastRowLastColumn="0"/>
-              <w:rPr>
-                <w:rFonts w:cstheme="minorHAnsi"/>
-                <w:szCs w:val="28"/>
-              </w:rPr>
-            </w:pPr>
+            <w:tcW w:w="1200" w:type="dxa"/>
+          </w:tcPr>
+          <w:p>
+            <w:pPr>
+              <w:cnfStyle w:val="000000000000" w:firstRow="0" w:lastRow="0" w:firstColumn="0" w:lastColumn="0" w:oddVBand="0" w:evenVBand="0" w:oddHBand="0" w:evenHBand="0" w:firstRowFirstColumn="0" w:firstRowLastColumn="0" w:lastRowFirstColumn="0" w:lastRowLastColumn="0"/>
+              <w:rPr>
+                <w:rFonts w:cstheme="minorHAnsi"/>
+                <w:szCs w:val="28"/>
+              </w:rPr>
+            </w:pPr>
+            <w:r>
+              <w:rPr>
+                <w:rFonts w:cstheme="minorHAnsi"/>
+                <w:szCs w:val="28"/>
+              </w:rPr>
+              <w:t>Completed</w:t>
+            </w:r>
           </w:p>
         </w:tc>
       </w:tr>
@@ -2178,7 +2380,7 @@
         <w:tc>
           <w:tcPr>
             <w:cnfStyle w:val="001000000000" w:firstRow="0" w:lastRow="0" w:firstColumn="1" w:lastColumn="0" w:oddVBand="0" w:evenVBand="0" w:oddHBand="0" w:evenHBand="0" w:firstRowFirstColumn="0" w:firstRowLastColumn="0" w:lastRowFirstColumn="0" w:lastRowLastColumn="0"/>
-            <w:tcW w:w="706" w:type="dxa"/>
+            <w:tcW w:w="693" w:type="dxa"/>
           </w:tcPr>
           <w:p>
             <w:pPr>
@@ -2194,48 +2396,42 @@
                 <w:b w:val="0"/>
                 <w:szCs w:val="28"/>
               </w:rPr>
-              <w:t>10</w:t>
-            </w:r>
-          </w:p>
-        </w:tc>
-        <w:tc>
-          <w:tcPr>
-            <w:tcW w:w="5726" w:type="dxa"/>
-          </w:tcPr>
-          <w:p>
-            <w:pPr>
-              <w:cnfStyle w:val="000000000000" w:firstRow="0" w:lastRow="0" w:firstColumn="0" w:lastColumn="0" w:oddVBand="0" w:evenVBand="0" w:oddHBand="0" w:evenHBand="0" w:firstRowFirstColumn="0" w:firstRowLastColumn="0" w:lastRowFirstColumn="0" w:lastRowLastColumn="0"/>
-              <w:rPr>
-                <w:rFonts w:cstheme="minorHAnsi"/>
-                <w:szCs w:val="28"/>
-              </w:rPr>
-            </w:pPr>
-            <w:r>
-              <w:rPr>
-                <w:rFonts w:cstheme="minorHAnsi"/>
-                <w:szCs w:val="28"/>
-              </w:rPr>
-              <w:t xml:space="preserve">All </w:t>
-            </w:r>
-            <w:r>
-              <w:rPr>
-                <w:rFonts w:cstheme="minorHAnsi"/>
-                <w:szCs w:val="28"/>
-              </w:rPr>
-              <w:t xml:space="preserve">logged in </w:t>
-            </w:r>
-            <w:r>
-              <w:rPr>
-                <w:rFonts w:cstheme="minorHAnsi"/>
-                <w:szCs w:val="28"/>
-              </w:rPr>
-              <w:t>users can create a new project idea</w:t>
-            </w:r>
-          </w:p>
-        </w:tc>
-        <w:tc>
-          <w:tcPr>
-            <w:tcW w:w="1180" w:type="dxa"/>
+              <w:t>1</w:t>
+            </w:r>
+            <w:r>
+              <w:rPr>
+                <w:rFonts w:cstheme="minorHAnsi"/>
+                <w:b w:val="0"/>
+                <w:szCs w:val="28"/>
+              </w:rPr>
+              <w:t>0</w:t>
+            </w:r>
+          </w:p>
+        </w:tc>
+        <w:tc>
+          <w:tcPr>
+            <w:tcW w:w="5443" w:type="dxa"/>
+          </w:tcPr>
+          <w:p>
+            <w:pPr>
+              <w:cnfStyle w:val="000000000000" w:firstRow="0" w:lastRow="0" w:firstColumn="0" w:lastColumn="0" w:oddVBand="0" w:evenVBand="0" w:oddHBand="0" w:evenHBand="0" w:firstRowFirstColumn="0" w:firstRowLastColumn="0" w:lastRowFirstColumn="0" w:lastRowLastColumn="0"/>
+              <w:rPr>
+                <w:rFonts w:cstheme="minorHAnsi"/>
+                <w:szCs w:val="28"/>
+              </w:rPr>
+            </w:pPr>
+            <w:r>
+              <w:rPr>
+                <w:rFonts w:cstheme="minorHAnsi"/>
+                <w:szCs w:val="28"/>
+              </w:rPr>
+              <w:t>All users can view a project idea</w:t>
+            </w:r>
+          </w:p>
+        </w:tc>
+        <w:tc>
+          <w:tcPr>
+            <w:tcW w:w="1173" w:type="dxa"/>
           </w:tcPr>
           <w:p>
             <w:pPr>
@@ -2256,16 +2452,23 @@
         </w:tc>
         <w:tc>
           <w:tcPr>
-            <w:tcW w:w="897" w:type="dxa"/>
-          </w:tcPr>
-          <w:p>
-            <w:pPr>
-              <w:cnfStyle w:val="000000000000" w:firstRow="0" w:lastRow="0" w:firstColumn="0" w:lastColumn="0" w:oddVBand="0" w:evenVBand="0" w:oddHBand="0" w:evenHBand="0" w:firstRowFirstColumn="0" w:firstRowLastColumn="0" w:lastRowFirstColumn="0" w:lastRowLastColumn="0"/>
-              <w:rPr>
-                <w:rFonts w:cstheme="minorHAnsi"/>
-                <w:szCs w:val="28"/>
-              </w:rPr>
-            </w:pPr>
+            <w:tcW w:w="1200" w:type="dxa"/>
+          </w:tcPr>
+          <w:p>
+            <w:pPr>
+              <w:cnfStyle w:val="000000000000" w:firstRow="0" w:lastRow="0" w:firstColumn="0" w:lastColumn="0" w:oddVBand="0" w:evenVBand="0" w:oddHBand="0" w:evenHBand="0" w:firstRowFirstColumn="0" w:firstRowLastColumn="0" w:lastRowFirstColumn="0" w:lastRowLastColumn="0"/>
+              <w:rPr>
+                <w:rFonts w:cstheme="minorHAnsi"/>
+                <w:szCs w:val="28"/>
+              </w:rPr>
+            </w:pPr>
+            <w:r>
+              <w:rPr>
+                <w:rFonts w:cstheme="minorHAnsi"/>
+                <w:szCs w:val="28"/>
+              </w:rPr>
+              <w:t>Completed</w:t>
+            </w:r>
           </w:p>
         </w:tc>
       </w:tr>
@@ -2273,7 +2476,7 @@
         <w:tc>
           <w:tcPr>
             <w:cnfStyle w:val="001000000000" w:firstRow="0" w:lastRow="0" w:firstColumn="1" w:lastColumn="0" w:oddVBand="0" w:evenVBand="0" w:oddHBand="0" w:evenHBand="0" w:firstRowFirstColumn="0" w:firstRowLastColumn="0" w:lastRowFirstColumn="0" w:lastRowLastColumn="0"/>
-            <w:tcW w:w="706" w:type="dxa"/>
+            <w:tcW w:w="693" w:type="dxa"/>
           </w:tcPr>
           <w:p>
             <w:pPr>
@@ -2295,58 +2498,107 @@
         </w:tc>
         <w:tc>
           <w:tcPr>
-            <w:tcW w:w="5726" w:type="dxa"/>
-          </w:tcPr>
-          <w:p>
-            <w:pPr>
-              <w:cnfStyle w:val="000000000000" w:firstRow="0" w:lastRow="0" w:firstColumn="0" w:lastColumn="0" w:oddVBand="0" w:evenVBand="0" w:oddHBand="0" w:evenHBand="0" w:firstRowFirstColumn="0" w:firstRowLastColumn="0" w:lastRowFirstColumn="0" w:lastRowLastColumn="0"/>
-              <w:rPr>
-                <w:rFonts w:cstheme="minorHAnsi"/>
-                <w:szCs w:val="28"/>
-              </w:rPr>
-            </w:pPr>
-            <w:r>
-              <w:rPr>
-                <w:rFonts w:cstheme="minorHAnsi"/>
-                <w:szCs w:val="28"/>
-              </w:rPr>
-              <w:t>All users can view a project idea</w:t>
-            </w:r>
-          </w:p>
-        </w:tc>
-        <w:tc>
-          <w:tcPr>
-            <w:tcW w:w="1180" w:type="dxa"/>
-          </w:tcPr>
-          <w:p>
-            <w:pPr>
-              <w:cnfStyle w:val="000000000000" w:firstRow="0" w:lastRow="0" w:firstColumn="0" w:lastColumn="0" w:oddVBand="0" w:evenVBand="0" w:oddHBand="0" w:evenHBand="0" w:firstRowFirstColumn="0" w:firstRowLastColumn="0" w:lastRowFirstColumn="0" w:lastRowLastColumn="0"/>
-              <w:rPr>
-                <w:rFonts w:cstheme="minorHAnsi"/>
-                <w:szCs w:val="28"/>
-              </w:rPr>
-            </w:pPr>
-            <w:r>
-              <w:rPr>
-                <w:rFonts w:cstheme="minorHAnsi"/>
-                <w:szCs w:val="28"/>
-              </w:rPr>
-              <w:t>High</w:t>
-            </w:r>
-          </w:p>
-        </w:tc>
-        <w:tc>
-          <w:tcPr>
-            <w:tcW w:w="897" w:type="dxa"/>
-          </w:tcPr>
-          <w:p>
-            <w:pPr>
-              <w:cnfStyle w:val="000000000000" w:firstRow="0" w:lastRow="0" w:firstColumn="0" w:lastColumn="0" w:oddVBand="0" w:evenVBand="0" w:oddHBand="0" w:evenHBand="0" w:firstRowFirstColumn="0" w:firstRowLastColumn="0" w:lastRowFirstColumn="0" w:lastRowLastColumn="0"/>
-              <w:rPr>
-                <w:rFonts w:cstheme="minorHAnsi"/>
-                <w:szCs w:val="28"/>
-              </w:rPr>
-            </w:pPr>
+            <w:tcW w:w="5443" w:type="dxa"/>
+          </w:tcPr>
+          <w:p>
+            <w:pPr>
+              <w:cnfStyle w:val="000000000000" w:firstRow="0" w:lastRow="0" w:firstColumn="0" w:lastColumn="0" w:oddVBand="0" w:evenVBand="0" w:oddHBand="0" w:evenHBand="0" w:firstRowFirstColumn="0" w:firstRowLastColumn="0" w:lastRowFirstColumn="0" w:lastRowLastColumn="0"/>
+              <w:rPr>
+                <w:rFonts w:cstheme="minorHAnsi"/>
+                <w:szCs w:val="28"/>
+              </w:rPr>
+            </w:pPr>
+            <w:r>
+              <w:rPr>
+                <w:rFonts w:cstheme="minorHAnsi"/>
+                <w:szCs w:val="28"/>
+              </w:rPr>
+              <w:t xml:space="preserve">A </w:t>
+            </w:r>
+            <w:r>
+              <w:rPr>
+                <w:rFonts w:cstheme="minorHAnsi"/>
+                <w:szCs w:val="28"/>
+              </w:rPr>
+              <w:t>staff</w:t>
+            </w:r>
+            <w:r>
+              <w:rPr>
+                <w:rFonts w:cstheme="minorHAnsi"/>
+                <w:szCs w:val="28"/>
+              </w:rPr>
+              <w:t xml:space="preserve"> </w:t>
+            </w:r>
+            <w:r>
+              <w:rPr>
+                <w:rFonts w:cstheme="minorHAnsi"/>
+                <w:szCs w:val="28"/>
+              </w:rPr>
+              <w:t xml:space="preserve">user </w:t>
+            </w:r>
+            <w:r>
+              <w:rPr>
+                <w:rFonts w:cstheme="minorHAnsi"/>
+                <w:szCs w:val="28"/>
+              </w:rPr>
+              <w:t xml:space="preserve">or </w:t>
+            </w:r>
+            <w:r>
+              <w:rPr>
+                <w:rFonts w:cstheme="minorHAnsi"/>
+                <w:szCs w:val="28"/>
+              </w:rPr>
+              <w:t xml:space="preserve">the </w:t>
+            </w:r>
+            <w:r>
+              <w:rPr>
+                <w:rFonts w:cstheme="minorHAnsi"/>
+                <w:szCs w:val="28"/>
+              </w:rPr>
+              <w:t>creator can edit a project idea</w:t>
+            </w:r>
+          </w:p>
+        </w:tc>
+        <w:tc>
+          <w:tcPr>
+            <w:tcW w:w="1173" w:type="dxa"/>
+          </w:tcPr>
+          <w:p>
+            <w:pPr>
+              <w:cnfStyle w:val="000000000000" w:firstRow="0" w:lastRow="0" w:firstColumn="0" w:lastColumn="0" w:oddVBand="0" w:evenVBand="0" w:oddHBand="0" w:evenHBand="0" w:firstRowFirstColumn="0" w:firstRowLastColumn="0" w:lastRowFirstColumn="0" w:lastRowLastColumn="0"/>
+              <w:rPr>
+                <w:rFonts w:cstheme="minorHAnsi"/>
+                <w:szCs w:val="28"/>
+              </w:rPr>
+            </w:pPr>
+            <w:r>
+              <w:rPr>
+                <w:rFonts w:cstheme="minorHAnsi"/>
+                <w:szCs w:val="28"/>
+              </w:rPr>
+              <w:t>Medium</w:t>
+            </w:r>
+          </w:p>
+        </w:tc>
+        <w:tc>
+          <w:tcPr>
+            <w:tcW w:w="1200" w:type="dxa"/>
+          </w:tcPr>
+          <w:p>
+            <w:pPr>
+              <w:cnfStyle w:val="000000000000" w:firstRow="0" w:lastRow="0" w:firstColumn="0" w:lastColumn="0" w:oddVBand="0" w:evenVBand="0" w:oddHBand="0" w:evenHBand="0" w:firstRowFirstColumn="0" w:firstRowLastColumn="0" w:lastRowFirstColumn="0" w:lastRowLastColumn="0"/>
+              <w:rPr>
+                <w:rFonts w:cstheme="minorHAnsi"/>
+                <w:szCs w:val="28"/>
+              </w:rPr>
+            </w:pPr>
+            <w:r>
+              <w:rPr>
+                <w:rFonts w:cstheme="minorHAnsi"/>
+                <w:szCs w:val="28"/>
+              </w:rPr>
+              <w:t>Completed</w:t>
+            </w:r>
           </w:p>
         </w:tc>
       </w:tr>
@@ -2354,7 +2606,7 @@
         <w:tc>
           <w:tcPr>
             <w:cnfStyle w:val="001000000000" w:firstRow="0" w:lastRow="0" w:firstColumn="1" w:lastColumn="0" w:oddVBand="0" w:evenVBand="0" w:oddHBand="0" w:evenHBand="0" w:firstRowFirstColumn="0" w:firstRowLastColumn="0" w:lastRowFirstColumn="0" w:lastRowLastColumn="0"/>
-            <w:tcW w:w="706" w:type="dxa"/>
+            <w:tcW w:w="693" w:type="dxa"/>
           </w:tcPr>
           <w:p>
             <w:pPr>
@@ -2376,22 +2628,43 @@
         </w:tc>
         <w:tc>
           <w:tcPr>
-            <w:tcW w:w="5726" w:type="dxa"/>
-          </w:tcPr>
-          <w:p>
-            <w:pPr>
-              <w:cnfStyle w:val="000000000000" w:firstRow="0" w:lastRow="0" w:firstColumn="0" w:lastColumn="0" w:oddVBand="0" w:evenVBand="0" w:oddHBand="0" w:evenHBand="0" w:firstRowFirstColumn="0" w:firstRowLastColumn="0" w:lastRowFirstColumn="0" w:lastRowLastColumn="0"/>
-              <w:rPr>
-                <w:rFonts w:cstheme="minorHAnsi"/>
-                <w:szCs w:val="28"/>
-              </w:rPr>
-            </w:pPr>
-            <w:r>
-              <w:rPr>
-                <w:rFonts w:cstheme="minorHAnsi"/>
-                <w:szCs w:val="28"/>
-              </w:rPr>
-              <w:t xml:space="preserve">A admin user </w:t>
+            <w:tcW w:w="5443" w:type="dxa"/>
+          </w:tcPr>
+          <w:p>
+            <w:pPr>
+              <w:cnfStyle w:val="000000000000" w:firstRow="0" w:lastRow="0" w:firstColumn="0" w:lastColumn="0" w:oddVBand="0" w:evenVBand="0" w:oddHBand="0" w:evenHBand="0" w:firstRowFirstColumn="0" w:firstRowLastColumn="0" w:lastRowFirstColumn="0" w:lastRowLastColumn="0"/>
+              <w:rPr>
+                <w:rFonts w:cstheme="minorHAnsi"/>
+                <w:szCs w:val="28"/>
+              </w:rPr>
+            </w:pPr>
+            <w:r>
+              <w:rPr>
+                <w:rFonts w:cstheme="minorHAnsi"/>
+                <w:szCs w:val="28"/>
+              </w:rPr>
+              <w:t xml:space="preserve">A </w:t>
+            </w:r>
+            <w:r>
+              <w:rPr>
+                <w:rFonts w:cstheme="minorHAnsi"/>
+                <w:szCs w:val="28"/>
+              </w:rPr>
+              <w:t>staff</w:t>
+            </w:r>
+            <w:r>
+              <w:rPr>
+                <w:rFonts w:cstheme="minorHAnsi"/>
+                <w:szCs w:val="28"/>
+              </w:rPr>
+              <w:t xml:space="preserve"> </w:t>
+            </w:r>
+            <w:r>
+              <w:rPr>
+                <w:rFonts w:cstheme="minorHAnsi"/>
+                <w:szCs w:val="28"/>
+              </w:rPr>
+              <w:t xml:space="preserve">user </w:t>
             </w:r>
             <w:r>
               <w:rPr>
@@ -2412,13 +2685,13 @@
                 <w:rFonts w:cstheme="minorHAnsi"/>
                 <w:szCs w:val="28"/>
               </w:rPr>
-              <w:t>creator can edit a project idea</w:t>
-            </w:r>
-          </w:p>
-        </w:tc>
-        <w:tc>
-          <w:tcPr>
-            <w:tcW w:w="1180" w:type="dxa"/>
+              <w:t>creator can delete a project idea</w:t>
+            </w:r>
+          </w:p>
+        </w:tc>
+        <w:tc>
+          <w:tcPr>
+            <w:tcW w:w="1173" w:type="dxa"/>
           </w:tcPr>
           <w:p>
             <w:pPr>
@@ -2439,16 +2712,23 @@
         </w:tc>
         <w:tc>
           <w:tcPr>
-            <w:tcW w:w="897" w:type="dxa"/>
-          </w:tcPr>
-          <w:p>
-            <w:pPr>
-              <w:cnfStyle w:val="000000000000" w:firstRow="0" w:lastRow="0" w:firstColumn="0" w:lastColumn="0" w:oddVBand="0" w:evenVBand="0" w:oddHBand="0" w:evenHBand="0" w:firstRowFirstColumn="0" w:firstRowLastColumn="0" w:lastRowFirstColumn="0" w:lastRowLastColumn="0"/>
-              <w:rPr>
-                <w:rFonts w:cstheme="minorHAnsi"/>
-                <w:szCs w:val="28"/>
-              </w:rPr>
-            </w:pPr>
+            <w:tcW w:w="1200" w:type="dxa"/>
+          </w:tcPr>
+          <w:p>
+            <w:pPr>
+              <w:cnfStyle w:val="000000000000" w:firstRow="0" w:lastRow="0" w:firstColumn="0" w:lastColumn="0" w:oddVBand="0" w:evenVBand="0" w:oddHBand="0" w:evenHBand="0" w:firstRowFirstColumn="0" w:firstRowLastColumn="0" w:lastRowFirstColumn="0" w:lastRowLastColumn="0"/>
+              <w:rPr>
+                <w:rFonts w:cstheme="minorHAnsi"/>
+                <w:szCs w:val="28"/>
+              </w:rPr>
+            </w:pPr>
+            <w:r>
+              <w:rPr>
+                <w:rFonts w:cstheme="minorHAnsi"/>
+                <w:szCs w:val="28"/>
+              </w:rPr>
+              <w:t>Completed</w:t>
+            </w:r>
           </w:p>
         </w:tc>
       </w:tr>
@@ -2456,7 +2736,7 @@
         <w:tc>
           <w:tcPr>
             <w:cnfStyle w:val="001000000000" w:firstRow="0" w:lastRow="0" w:firstColumn="1" w:lastColumn="0" w:oddVBand="0" w:evenVBand="0" w:oddHBand="0" w:evenHBand="0" w:firstRowFirstColumn="0" w:firstRowLastColumn="0" w:lastRowFirstColumn="0" w:lastRowLastColumn="0"/>
-            <w:tcW w:w="706" w:type="dxa"/>
+            <w:tcW w:w="693" w:type="dxa"/>
           </w:tcPr>
           <w:p>
             <w:pPr>
@@ -2478,79 +2758,93 @@
         </w:tc>
         <w:tc>
           <w:tcPr>
-            <w:tcW w:w="5726" w:type="dxa"/>
-          </w:tcPr>
-          <w:p>
-            <w:pPr>
-              <w:cnfStyle w:val="000000000000" w:firstRow="0" w:lastRow="0" w:firstColumn="0" w:lastColumn="0" w:oddVBand="0" w:evenVBand="0" w:oddHBand="0" w:evenHBand="0" w:firstRowFirstColumn="0" w:firstRowLastColumn="0" w:lastRowFirstColumn="0" w:lastRowLastColumn="0"/>
-              <w:rPr>
-                <w:rFonts w:cstheme="minorHAnsi"/>
-                <w:szCs w:val="28"/>
-              </w:rPr>
-            </w:pPr>
-            <w:r>
-              <w:rPr>
-                <w:rFonts w:cstheme="minorHAnsi"/>
-                <w:szCs w:val="28"/>
-              </w:rPr>
-              <w:t xml:space="preserve">A admin user </w:t>
-            </w:r>
-            <w:r>
-              <w:rPr>
-                <w:rFonts w:cstheme="minorHAnsi"/>
-                <w:szCs w:val="28"/>
-              </w:rPr>
-              <w:t xml:space="preserve">or </w:t>
-            </w:r>
-            <w:r>
-              <w:rPr>
-                <w:rFonts w:cstheme="minorHAnsi"/>
-                <w:szCs w:val="28"/>
-              </w:rPr>
-              <w:t xml:space="preserve">the </w:t>
-            </w:r>
-            <w:r>
-              <w:rPr>
-                <w:rFonts w:cstheme="minorHAnsi"/>
-                <w:szCs w:val="28"/>
-              </w:rPr>
-              <w:t>creator can delete a project idea</w:t>
-            </w:r>
-          </w:p>
-        </w:tc>
-        <w:tc>
-          <w:tcPr>
-            <w:tcW w:w="1180" w:type="dxa"/>
-          </w:tcPr>
-          <w:p>
-            <w:pPr>
-              <w:cnfStyle w:val="000000000000" w:firstRow="0" w:lastRow="0" w:firstColumn="0" w:lastColumn="0" w:oddVBand="0" w:evenVBand="0" w:oddHBand="0" w:evenHBand="0" w:firstRowFirstColumn="0" w:firstRowLastColumn="0" w:lastRowFirstColumn="0" w:lastRowLastColumn="0"/>
-              <w:rPr>
-                <w:rFonts w:cstheme="minorHAnsi"/>
-                <w:szCs w:val="28"/>
-              </w:rPr>
-            </w:pPr>
-            <w:r>
-              <w:rPr>
-                <w:rFonts w:cstheme="minorHAnsi"/>
-                <w:szCs w:val="28"/>
-              </w:rPr>
-              <w:t>Medium</w:t>
-            </w:r>
-          </w:p>
-        </w:tc>
-        <w:tc>
-          <w:tcPr>
-            <w:tcW w:w="897" w:type="dxa"/>
-          </w:tcPr>
-          <w:p>
-            <w:pPr>
-              <w:cnfStyle w:val="000000000000" w:firstRow="0" w:lastRow="0" w:firstColumn="0" w:lastColumn="0" w:oddVBand="0" w:evenVBand="0" w:oddHBand="0" w:evenHBand="0" w:firstRowFirstColumn="0" w:firstRowLastColumn="0" w:lastRowFirstColumn="0" w:lastRowLastColumn="0"/>
-              <w:rPr>
-                <w:rFonts w:cstheme="minorHAnsi"/>
-                <w:szCs w:val="28"/>
-              </w:rPr>
-            </w:pPr>
+            <w:tcW w:w="5443" w:type="dxa"/>
+          </w:tcPr>
+          <w:p>
+            <w:pPr>
+              <w:cnfStyle w:val="000000000000" w:firstRow="0" w:lastRow="0" w:firstColumn="0" w:lastColumn="0" w:oddVBand="0" w:evenVBand="0" w:oddHBand="0" w:evenHBand="0" w:firstRowFirstColumn="0" w:firstRowLastColumn="0" w:lastRowFirstColumn="0" w:lastRowLastColumn="0"/>
+              <w:rPr>
+                <w:rFonts w:cstheme="minorHAnsi"/>
+                <w:szCs w:val="28"/>
+              </w:rPr>
+            </w:pPr>
+            <w:r>
+              <w:rPr>
+                <w:rFonts w:cstheme="minorHAnsi"/>
+                <w:szCs w:val="28"/>
+              </w:rPr>
+              <w:t xml:space="preserve">A </w:t>
+            </w:r>
+            <w:r>
+              <w:rPr>
+                <w:rFonts w:cstheme="minorHAnsi"/>
+                <w:szCs w:val="28"/>
+              </w:rPr>
+              <w:t>staff</w:t>
+            </w:r>
+            <w:r>
+              <w:rPr>
+                <w:rFonts w:cstheme="minorHAnsi"/>
+                <w:szCs w:val="28"/>
+              </w:rPr>
+              <w:t xml:space="preserve"> </w:t>
+            </w:r>
+            <w:r>
+              <w:rPr>
+                <w:rFonts w:cstheme="minorHAnsi"/>
+                <w:szCs w:val="28"/>
+              </w:rPr>
+              <w:t xml:space="preserve">user </w:t>
+            </w:r>
+            <w:r>
+              <w:rPr>
+                <w:rFonts w:cstheme="minorHAnsi"/>
+                <w:szCs w:val="28"/>
+              </w:rPr>
+              <w:t>can change the status of a project idea</w:t>
+            </w:r>
+          </w:p>
+        </w:tc>
+        <w:tc>
+          <w:tcPr>
+            <w:tcW w:w="1173" w:type="dxa"/>
+          </w:tcPr>
+          <w:p>
+            <w:pPr>
+              <w:cnfStyle w:val="000000000000" w:firstRow="0" w:lastRow="0" w:firstColumn="0" w:lastColumn="0" w:oddVBand="0" w:evenVBand="0" w:oddHBand="0" w:evenHBand="0" w:firstRowFirstColumn="0" w:firstRowLastColumn="0" w:lastRowFirstColumn="0" w:lastRowLastColumn="0"/>
+              <w:rPr>
+                <w:rFonts w:cstheme="minorHAnsi"/>
+                <w:szCs w:val="28"/>
+              </w:rPr>
+            </w:pPr>
+            <w:r>
+              <w:rPr>
+                <w:rFonts w:cstheme="minorHAnsi"/>
+                <w:szCs w:val="28"/>
+              </w:rPr>
+              <w:t>High</w:t>
+            </w:r>
+          </w:p>
+        </w:tc>
+        <w:tc>
+          <w:tcPr>
+            <w:tcW w:w="1200" w:type="dxa"/>
+          </w:tcPr>
+          <w:p>
+            <w:pPr>
+              <w:cnfStyle w:val="000000000000" w:firstRow="0" w:lastRow="0" w:firstColumn="0" w:lastColumn="0" w:oddVBand="0" w:evenVBand="0" w:oddHBand="0" w:evenHBand="0" w:firstRowFirstColumn="0" w:firstRowLastColumn="0" w:lastRowFirstColumn="0" w:lastRowLastColumn="0"/>
+              <w:rPr>
+                <w:rFonts w:cstheme="minorHAnsi"/>
+                <w:szCs w:val="28"/>
+              </w:rPr>
+            </w:pPr>
+            <w:r>
+              <w:rPr>
+                <w:rFonts w:cstheme="minorHAnsi"/>
+                <w:szCs w:val="28"/>
+              </w:rPr>
+              <w:t>Completed</w:t>
+            </w:r>
           </w:p>
         </w:tc>
       </w:tr>
@@ -2558,7 +2852,7 @@
         <w:tc>
           <w:tcPr>
             <w:cnfStyle w:val="001000000000" w:firstRow="0" w:lastRow="0" w:firstColumn="1" w:lastColumn="0" w:oddVBand="0" w:evenVBand="0" w:oddHBand="0" w:evenHBand="0" w:firstRowFirstColumn="0" w:firstRowLastColumn="0" w:lastRowFirstColumn="0" w:lastRowLastColumn="0"/>
-            <w:tcW w:w="706" w:type="dxa"/>
+            <w:tcW w:w="693" w:type="dxa"/>
           </w:tcPr>
           <w:p>
             <w:pPr>
@@ -2580,35 +2874,63 @@
         </w:tc>
         <w:tc>
           <w:tcPr>
-            <w:tcW w:w="5726" w:type="dxa"/>
-          </w:tcPr>
-          <w:p>
-            <w:pPr>
-              <w:cnfStyle w:val="000000000000" w:firstRow="0" w:lastRow="0" w:firstColumn="0" w:lastColumn="0" w:oddVBand="0" w:evenVBand="0" w:oddHBand="0" w:evenHBand="0" w:firstRowFirstColumn="0" w:firstRowLastColumn="0" w:lastRowFirstColumn="0" w:lastRowLastColumn="0"/>
-              <w:rPr>
-                <w:rFonts w:cstheme="minorHAnsi"/>
-                <w:szCs w:val="28"/>
-              </w:rPr>
-            </w:pPr>
-            <w:r>
-              <w:rPr>
-                <w:rFonts w:cstheme="minorHAnsi"/>
-                <w:szCs w:val="28"/>
-              </w:rPr>
-              <w:t xml:space="preserve">A admin user </w:t>
-            </w:r>
-            <w:r>
-              <w:rPr>
-                <w:rFonts w:cstheme="minorHAnsi"/>
-                <w:szCs w:val="28"/>
-              </w:rPr>
-              <w:t>can change the status of a project idea</w:t>
-            </w:r>
-          </w:p>
-        </w:tc>
-        <w:tc>
-          <w:tcPr>
-            <w:tcW w:w="1180" w:type="dxa"/>
+            <w:tcW w:w="5443" w:type="dxa"/>
+          </w:tcPr>
+          <w:p>
+            <w:pPr>
+              <w:cnfStyle w:val="000000000000" w:firstRow="0" w:lastRow="0" w:firstColumn="0" w:lastColumn="0" w:oddVBand="0" w:evenVBand="0" w:oddHBand="0" w:evenHBand="0" w:firstRowFirstColumn="0" w:firstRowLastColumn="0" w:lastRowFirstColumn="0" w:lastRowLastColumn="0"/>
+              <w:rPr>
+                <w:rFonts w:cstheme="minorHAnsi"/>
+                <w:szCs w:val="28"/>
+              </w:rPr>
+            </w:pPr>
+            <w:r>
+              <w:rPr>
+                <w:rFonts w:cstheme="minorHAnsi"/>
+                <w:szCs w:val="28"/>
+              </w:rPr>
+              <w:t>A s</w:t>
+            </w:r>
+            <w:r>
+              <w:rPr>
+                <w:rFonts w:cstheme="minorHAnsi"/>
+                <w:szCs w:val="28"/>
+              </w:rPr>
+              <w:t xml:space="preserve">tudent </w:t>
+            </w:r>
+            <w:r>
+              <w:rPr>
+                <w:rFonts w:cstheme="minorHAnsi"/>
+                <w:szCs w:val="28"/>
+              </w:rPr>
+              <w:t xml:space="preserve">user </w:t>
+            </w:r>
+            <w:r>
+              <w:rPr>
+                <w:rFonts w:cstheme="minorHAnsi"/>
+                <w:szCs w:val="28"/>
+              </w:rPr>
+              <w:t xml:space="preserve">can </w:t>
+            </w:r>
+            <w:r>
+              <w:rPr>
+                <w:rFonts w:cstheme="minorHAnsi"/>
+                <w:szCs w:val="28"/>
+              </w:rPr>
+              <w:t>select</w:t>
+            </w:r>
+            <w:r>
+              <w:rPr>
+                <w:rFonts w:cstheme="minorHAnsi"/>
+                <w:szCs w:val="28"/>
+              </w:rPr>
+              <w:t xml:space="preserve"> a project idea</w:t>
+            </w:r>
+          </w:p>
+        </w:tc>
+        <w:tc>
+          <w:tcPr>
+            <w:tcW w:w="1173" w:type="dxa"/>
           </w:tcPr>
           <w:p>
             <w:pPr>
@@ -2629,16 +2951,23 @@
         </w:tc>
         <w:tc>
           <w:tcPr>
-            <w:tcW w:w="897" w:type="dxa"/>
-          </w:tcPr>
-          <w:p>
-            <w:pPr>
-              <w:cnfStyle w:val="000000000000" w:firstRow="0" w:lastRow="0" w:firstColumn="0" w:lastColumn="0" w:oddVBand="0" w:evenVBand="0" w:oddHBand="0" w:evenHBand="0" w:firstRowFirstColumn="0" w:firstRowLastColumn="0" w:lastRowFirstColumn="0" w:lastRowLastColumn="0"/>
-              <w:rPr>
-                <w:rFonts w:cstheme="minorHAnsi"/>
-                <w:szCs w:val="28"/>
-              </w:rPr>
-            </w:pPr>
+            <w:tcW w:w="1200" w:type="dxa"/>
+          </w:tcPr>
+          <w:p>
+            <w:pPr>
+              <w:cnfStyle w:val="000000000000" w:firstRow="0" w:lastRow="0" w:firstColumn="0" w:lastColumn="0" w:oddVBand="0" w:evenVBand="0" w:oddHBand="0" w:evenHBand="0" w:firstRowFirstColumn="0" w:firstRowLastColumn="0" w:lastRowFirstColumn="0" w:lastRowLastColumn="0"/>
+              <w:rPr>
+                <w:rFonts w:cstheme="minorHAnsi"/>
+                <w:szCs w:val="28"/>
+              </w:rPr>
+            </w:pPr>
+            <w:r>
+              <w:rPr>
+                <w:rFonts w:cstheme="minorHAnsi"/>
+                <w:szCs w:val="28"/>
+              </w:rPr>
+              <w:t>Completed</w:t>
+            </w:r>
           </w:p>
         </w:tc>
       </w:tr>
@@ -2646,7 +2975,7 @@
         <w:tc>
           <w:tcPr>
             <w:cnfStyle w:val="001000000000" w:firstRow="0" w:lastRow="0" w:firstColumn="1" w:lastColumn="0" w:oddVBand="0" w:evenVBand="0" w:oddHBand="0" w:evenHBand="0" w:firstRowFirstColumn="0" w:firstRowLastColumn="0" w:lastRowFirstColumn="0" w:lastRowLastColumn="0"/>
-            <w:tcW w:w="706" w:type="dxa"/>
+            <w:tcW w:w="693" w:type="dxa"/>
           </w:tcPr>
           <w:p>
             <w:pPr>
@@ -2668,63 +2997,28 @@
         </w:tc>
         <w:tc>
           <w:tcPr>
-            <w:tcW w:w="5726" w:type="dxa"/>
-          </w:tcPr>
-          <w:p>
-            <w:pPr>
-              <w:cnfStyle w:val="000000000000" w:firstRow="0" w:lastRow="0" w:firstColumn="0" w:lastColumn="0" w:oddVBand="0" w:evenVBand="0" w:oddHBand="0" w:evenHBand="0" w:firstRowFirstColumn="0" w:firstRowLastColumn="0" w:lastRowFirstColumn="0" w:lastRowLastColumn="0"/>
-              <w:rPr>
-                <w:rFonts w:cstheme="minorHAnsi"/>
-                <w:szCs w:val="28"/>
-              </w:rPr>
-            </w:pPr>
-            <w:r>
-              <w:rPr>
-                <w:rFonts w:cstheme="minorHAnsi"/>
-                <w:szCs w:val="28"/>
-              </w:rPr>
-              <w:t>A s</w:t>
-            </w:r>
-            <w:r>
-              <w:rPr>
-                <w:rFonts w:cstheme="minorHAnsi"/>
-                <w:szCs w:val="28"/>
-              </w:rPr>
-              <w:t xml:space="preserve">tudent </w:t>
-            </w:r>
-            <w:r>
-              <w:rPr>
-                <w:rFonts w:cstheme="minorHAnsi"/>
-                <w:szCs w:val="28"/>
-              </w:rPr>
-              <w:t xml:space="preserve">user </w:t>
-            </w:r>
-            <w:r>
-              <w:rPr>
-                <w:rFonts w:cstheme="minorHAnsi"/>
-                <w:szCs w:val="28"/>
-              </w:rPr>
-              <w:t xml:space="preserve">can </w:t>
-            </w:r>
-            <w:r>
-              <w:rPr>
-                <w:rFonts w:cstheme="minorHAnsi"/>
-                <w:szCs w:val="28"/>
-              </w:rPr>
-              <w:t>select</w:t>
-            </w:r>
-            <w:r>
-              <w:rPr>
-                <w:rFonts w:cstheme="minorHAnsi"/>
-                <w:szCs w:val="28"/>
-              </w:rPr>
-              <w:t xml:space="preserve"> a project idea</w:t>
-            </w:r>
-          </w:p>
-        </w:tc>
-        <w:tc>
-          <w:tcPr>
-            <w:tcW w:w="1180" w:type="dxa"/>
+            <w:tcW w:w="5443" w:type="dxa"/>
+          </w:tcPr>
+          <w:p>
+            <w:pPr>
+              <w:cnfStyle w:val="000000000000" w:firstRow="0" w:lastRow="0" w:firstColumn="0" w:lastColumn="0" w:oddVBand="0" w:evenVBand="0" w:oddHBand="0" w:evenHBand="0" w:firstRowFirstColumn="0" w:firstRowLastColumn="0" w:lastRowFirstColumn="0" w:lastRowLastColumn="0"/>
+              <w:rPr>
+                <w:rFonts w:cstheme="minorHAnsi"/>
+                <w:szCs w:val="28"/>
+              </w:rPr>
+            </w:pPr>
+            <w:r>
+              <w:rPr>
+                <w:rFonts w:cstheme="minorHAnsi"/>
+                <w:szCs w:val="28"/>
+              </w:rPr>
+              <w:t>All users can view all approved but unallocated project ideas</w:t>
+            </w:r>
+          </w:p>
+        </w:tc>
+        <w:tc>
+          <w:tcPr>
+            <w:tcW w:w="1173" w:type="dxa"/>
           </w:tcPr>
           <w:p>
             <w:pPr>
@@ -2745,16 +3039,23 @@
         </w:tc>
         <w:tc>
           <w:tcPr>
-            <w:tcW w:w="897" w:type="dxa"/>
-          </w:tcPr>
-          <w:p>
-            <w:pPr>
-              <w:cnfStyle w:val="000000000000" w:firstRow="0" w:lastRow="0" w:firstColumn="0" w:lastColumn="0" w:oddVBand="0" w:evenVBand="0" w:oddHBand="0" w:evenHBand="0" w:firstRowFirstColumn="0" w:firstRowLastColumn="0" w:lastRowFirstColumn="0" w:lastRowLastColumn="0"/>
-              <w:rPr>
-                <w:rFonts w:cstheme="minorHAnsi"/>
-                <w:szCs w:val="28"/>
-              </w:rPr>
-            </w:pPr>
+            <w:tcW w:w="1200" w:type="dxa"/>
+          </w:tcPr>
+          <w:p>
+            <w:pPr>
+              <w:cnfStyle w:val="000000000000" w:firstRow="0" w:lastRow="0" w:firstColumn="0" w:lastColumn="0" w:oddVBand="0" w:evenVBand="0" w:oddHBand="0" w:evenHBand="0" w:firstRowFirstColumn="0" w:firstRowLastColumn="0" w:lastRowFirstColumn="0" w:lastRowLastColumn="0"/>
+              <w:rPr>
+                <w:rFonts w:cstheme="minorHAnsi"/>
+                <w:szCs w:val="28"/>
+              </w:rPr>
+            </w:pPr>
+            <w:r>
+              <w:rPr>
+                <w:rFonts w:cstheme="minorHAnsi"/>
+                <w:szCs w:val="28"/>
+              </w:rPr>
+              <w:t>Completed</w:t>
+            </w:r>
           </w:p>
         </w:tc>
       </w:tr>
@@ -2762,7 +3063,7 @@
         <w:tc>
           <w:tcPr>
             <w:cnfStyle w:val="001000000000" w:firstRow="0" w:lastRow="0" w:firstColumn="1" w:lastColumn="0" w:oddVBand="0" w:evenVBand="0" w:oddHBand="0" w:evenHBand="0" w:firstRowFirstColumn="0" w:firstRowLastColumn="0" w:lastRowFirstColumn="0" w:lastRowLastColumn="0"/>
-            <w:tcW w:w="706" w:type="dxa"/>
+            <w:tcW w:w="693" w:type="dxa"/>
           </w:tcPr>
           <w:p>
             <w:pPr>
@@ -2784,28 +3085,28 @@
         </w:tc>
         <w:tc>
           <w:tcPr>
-            <w:tcW w:w="5726" w:type="dxa"/>
-          </w:tcPr>
-          <w:p>
-            <w:pPr>
-              <w:cnfStyle w:val="000000000000" w:firstRow="0" w:lastRow="0" w:firstColumn="0" w:lastColumn="0" w:oddVBand="0" w:evenVBand="0" w:oddHBand="0" w:evenHBand="0" w:firstRowFirstColumn="0" w:firstRowLastColumn="0" w:lastRowFirstColumn="0" w:lastRowLastColumn="0"/>
-              <w:rPr>
-                <w:rFonts w:cstheme="minorHAnsi"/>
-                <w:szCs w:val="28"/>
-              </w:rPr>
-            </w:pPr>
-            <w:r>
-              <w:rPr>
-                <w:rFonts w:cstheme="minorHAnsi"/>
-                <w:szCs w:val="28"/>
-              </w:rPr>
-              <w:t>All users can view all approved but unallocated project ideas</w:t>
-            </w:r>
-          </w:p>
-        </w:tc>
-        <w:tc>
-          <w:tcPr>
-            <w:tcW w:w="1180" w:type="dxa"/>
+            <w:tcW w:w="5443" w:type="dxa"/>
+          </w:tcPr>
+          <w:p>
+            <w:pPr>
+              <w:cnfStyle w:val="000000000000" w:firstRow="0" w:lastRow="0" w:firstColumn="0" w:lastColumn="0" w:oddVBand="0" w:evenVBand="0" w:oddHBand="0" w:evenHBand="0" w:firstRowFirstColumn="0" w:firstRowLastColumn="0" w:lastRowFirstColumn="0" w:lastRowLastColumn="0"/>
+              <w:rPr>
+                <w:rFonts w:cstheme="minorHAnsi"/>
+                <w:szCs w:val="28"/>
+              </w:rPr>
+            </w:pPr>
+            <w:r>
+              <w:rPr>
+                <w:rFonts w:cstheme="minorHAnsi"/>
+                <w:szCs w:val="28"/>
+              </w:rPr>
+              <w:t>All users can view all provisional project ideas</w:t>
+            </w:r>
+          </w:p>
+        </w:tc>
+        <w:tc>
+          <w:tcPr>
+            <w:tcW w:w="1173" w:type="dxa"/>
           </w:tcPr>
           <w:p>
             <w:pPr>
@@ -2826,16 +3127,23 @@
         </w:tc>
         <w:tc>
           <w:tcPr>
-            <w:tcW w:w="897" w:type="dxa"/>
-          </w:tcPr>
-          <w:p>
-            <w:pPr>
-              <w:cnfStyle w:val="000000000000" w:firstRow="0" w:lastRow="0" w:firstColumn="0" w:lastColumn="0" w:oddVBand="0" w:evenVBand="0" w:oddHBand="0" w:evenHBand="0" w:firstRowFirstColumn="0" w:firstRowLastColumn="0" w:lastRowFirstColumn="0" w:lastRowLastColumn="0"/>
-              <w:rPr>
-                <w:rFonts w:cstheme="minorHAnsi"/>
-                <w:szCs w:val="28"/>
-              </w:rPr>
-            </w:pPr>
+            <w:tcW w:w="1200" w:type="dxa"/>
+          </w:tcPr>
+          <w:p>
+            <w:pPr>
+              <w:cnfStyle w:val="000000000000" w:firstRow="0" w:lastRow="0" w:firstColumn="0" w:lastColumn="0" w:oddVBand="0" w:evenVBand="0" w:oddHBand="0" w:evenHBand="0" w:firstRowFirstColumn="0" w:firstRowLastColumn="0" w:lastRowFirstColumn="0" w:lastRowLastColumn="0"/>
+              <w:rPr>
+                <w:rFonts w:cstheme="minorHAnsi"/>
+                <w:szCs w:val="28"/>
+              </w:rPr>
+            </w:pPr>
+            <w:r>
+              <w:rPr>
+                <w:rFonts w:cstheme="minorHAnsi"/>
+                <w:szCs w:val="28"/>
+              </w:rPr>
+              <w:t>Completed</w:t>
+            </w:r>
           </w:p>
         </w:tc>
       </w:tr>
@@ -2843,7 +3151,7 @@
         <w:tc>
           <w:tcPr>
             <w:cnfStyle w:val="001000000000" w:firstRow="0" w:lastRow="0" w:firstColumn="1" w:lastColumn="0" w:oddVBand="0" w:evenVBand="0" w:oddHBand="0" w:evenHBand="0" w:firstRowFirstColumn="0" w:firstRowLastColumn="0" w:lastRowFirstColumn="0" w:lastRowLastColumn="0"/>
-            <w:tcW w:w="706" w:type="dxa"/>
+            <w:tcW w:w="693" w:type="dxa"/>
           </w:tcPr>
           <w:p>
             <w:pPr>
@@ -2865,58 +3173,86 @@
         </w:tc>
         <w:tc>
           <w:tcPr>
-            <w:tcW w:w="5726" w:type="dxa"/>
-          </w:tcPr>
-          <w:p>
-            <w:pPr>
-              <w:cnfStyle w:val="000000000000" w:firstRow="0" w:lastRow="0" w:firstColumn="0" w:lastColumn="0" w:oddVBand="0" w:evenVBand="0" w:oddHBand="0" w:evenHBand="0" w:firstRowFirstColumn="0" w:firstRowLastColumn="0" w:lastRowFirstColumn="0" w:lastRowLastColumn="0"/>
-              <w:rPr>
-                <w:rFonts w:cstheme="minorHAnsi"/>
-                <w:szCs w:val="28"/>
-              </w:rPr>
-            </w:pPr>
-            <w:r>
-              <w:rPr>
-                <w:rFonts w:cstheme="minorHAnsi"/>
-                <w:szCs w:val="28"/>
-              </w:rPr>
-              <w:t>All users can view all provisional project ideas</w:t>
-            </w:r>
-          </w:p>
-        </w:tc>
-        <w:tc>
-          <w:tcPr>
-            <w:tcW w:w="1180" w:type="dxa"/>
-          </w:tcPr>
-          <w:p>
-            <w:pPr>
-              <w:cnfStyle w:val="000000000000" w:firstRow="0" w:lastRow="0" w:firstColumn="0" w:lastColumn="0" w:oddVBand="0" w:evenVBand="0" w:oddHBand="0" w:evenHBand="0" w:firstRowFirstColumn="0" w:firstRowLastColumn="0" w:lastRowFirstColumn="0" w:lastRowLastColumn="0"/>
-              <w:rPr>
-                <w:rFonts w:cstheme="minorHAnsi"/>
-                <w:szCs w:val="28"/>
-              </w:rPr>
-            </w:pPr>
-            <w:r>
-              <w:rPr>
-                <w:rFonts w:cstheme="minorHAnsi"/>
-                <w:szCs w:val="28"/>
-              </w:rPr>
-              <w:t>High</w:t>
-            </w:r>
-          </w:p>
-        </w:tc>
-        <w:tc>
-          <w:tcPr>
-            <w:tcW w:w="897" w:type="dxa"/>
-          </w:tcPr>
-          <w:p>
-            <w:pPr>
-              <w:cnfStyle w:val="000000000000" w:firstRow="0" w:lastRow="0" w:firstColumn="0" w:lastColumn="0" w:oddVBand="0" w:evenVBand="0" w:oddHBand="0" w:evenHBand="0" w:firstRowFirstColumn="0" w:firstRowLastColumn="0" w:lastRowFirstColumn="0" w:lastRowLastColumn="0"/>
-              <w:rPr>
-                <w:rFonts w:cstheme="minorHAnsi"/>
-                <w:szCs w:val="28"/>
-              </w:rPr>
-            </w:pPr>
+            <w:tcW w:w="5443" w:type="dxa"/>
+          </w:tcPr>
+          <w:p>
+            <w:pPr>
+              <w:cnfStyle w:val="000000000000" w:firstRow="0" w:lastRow="0" w:firstColumn="0" w:lastColumn="0" w:oddVBand="0" w:evenVBand="0" w:oddHBand="0" w:evenHBand="0" w:firstRowFirstColumn="0" w:firstRowLastColumn="0" w:lastRowFirstColumn="0" w:lastRowLastColumn="0"/>
+              <w:rPr>
+                <w:rFonts w:cstheme="minorHAnsi"/>
+                <w:szCs w:val="28"/>
+              </w:rPr>
+            </w:pPr>
+            <w:r>
+              <w:rPr>
+                <w:rFonts w:cstheme="minorHAnsi"/>
+                <w:szCs w:val="28"/>
+              </w:rPr>
+              <w:t xml:space="preserve">All users can view all project ideas by </w:t>
+            </w:r>
+            <w:r>
+              <w:rPr>
+                <w:rFonts w:cstheme="minorHAnsi"/>
+                <w:szCs w:val="28"/>
+              </w:rPr>
+              <w:t>a</w:t>
+            </w:r>
+            <w:r>
+              <w:rPr>
+                <w:rFonts w:cstheme="minorHAnsi"/>
+                <w:szCs w:val="28"/>
+              </w:rPr>
+              <w:t xml:space="preserve"> </w:t>
+            </w:r>
+            <w:r>
+              <w:rPr>
+                <w:rFonts w:cstheme="minorHAnsi"/>
+                <w:szCs w:val="28"/>
+              </w:rPr>
+              <w:t>user</w:t>
+            </w:r>
+          </w:p>
+        </w:tc>
+        <w:tc>
+          <w:tcPr>
+            <w:tcW w:w="1173" w:type="dxa"/>
+          </w:tcPr>
+          <w:p>
+            <w:pPr>
+              <w:cnfStyle w:val="000000000000" w:firstRow="0" w:lastRow="0" w:firstColumn="0" w:lastColumn="0" w:oddVBand="0" w:evenVBand="0" w:oddHBand="0" w:evenHBand="0" w:firstRowFirstColumn="0" w:firstRowLastColumn="0" w:lastRowFirstColumn="0" w:lastRowLastColumn="0"/>
+              <w:rPr>
+                <w:rFonts w:cstheme="minorHAnsi"/>
+                <w:szCs w:val="28"/>
+              </w:rPr>
+            </w:pPr>
+            <w:r>
+              <w:rPr>
+                <w:rFonts w:cstheme="minorHAnsi"/>
+                <w:szCs w:val="28"/>
+              </w:rPr>
+              <w:t>Medium</w:t>
+            </w:r>
+          </w:p>
+        </w:tc>
+        <w:tc>
+          <w:tcPr>
+            <w:tcW w:w="1200" w:type="dxa"/>
+          </w:tcPr>
+          <w:p>
+            <w:pPr>
+              <w:cnfStyle w:val="000000000000" w:firstRow="0" w:lastRow="0" w:firstColumn="0" w:lastColumn="0" w:oddVBand="0" w:evenVBand="0" w:oddHBand="0" w:evenHBand="0" w:firstRowFirstColumn="0" w:firstRowLastColumn="0" w:lastRowFirstColumn="0" w:lastRowLastColumn="0"/>
+              <w:rPr>
+                <w:rFonts w:cstheme="minorHAnsi"/>
+                <w:szCs w:val="28"/>
+              </w:rPr>
+            </w:pPr>
+            <w:r>
+              <w:rPr>
+                <w:rFonts w:cstheme="minorHAnsi"/>
+                <w:szCs w:val="28"/>
+              </w:rPr>
+              <w:t>Completed</w:t>
+            </w:r>
           </w:p>
         </w:tc>
       </w:tr>
@@ -2924,7 +3260,7 @@
         <w:tc>
           <w:tcPr>
             <w:cnfStyle w:val="001000000000" w:firstRow="0" w:lastRow="0" w:firstColumn="1" w:lastColumn="0" w:oddVBand="0" w:evenVBand="0" w:oddHBand="0" w:evenHBand="0" w:firstRowFirstColumn="0" w:firstRowLastColumn="0" w:lastRowFirstColumn="0" w:lastRowLastColumn="0"/>
-            <w:tcW w:w="706" w:type="dxa"/>
+            <w:tcW w:w="693" w:type="dxa"/>
           </w:tcPr>
           <w:p>
             <w:pPr>
@@ -2946,42 +3282,28 @@
         </w:tc>
         <w:tc>
           <w:tcPr>
-            <w:tcW w:w="5726" w:type="dxa"/>
-          </w:tcPr>
-          <w:p>
-            <w:pPr>
-              <w:cnfStyle w:val="000000000000" w:firstRow="0" w:lastRow="0" w:firstColumn="0" w:lastColumn="0" w:oddVBand="0" w:evenVBand="0" w:oddHBand="0" w:evenHBand="0" w:firstRowFirstColumn="0" w:firstRowLastColumn="0" w:lastRowFirstColumn="0" w:lastRowLastColumn="0"/>
-              <w:rPr>
-                <w:rFonts w:cstheme="minorHAnsi"/>
-                <w:szCs w:val="28"/>
-              </w:rPr>
-            </w:pPr>
-            <w:r>
-              <w:rPr>
-                <w:rFonts w:cstheme="minorHAnsi"/>
-                <w:szCs w:val="28"/>
-              </w:rPr>
-              <w:t xml:space="preserve">All users can view all project ideas by </w:t>
-            </w:r>
-            <w:r>
-              <w:rPr>
-                <w:rFonts w:cstheme="minorHAnsi"/>
-                <w:szCs w:val="28"/>
-              </w:rPr>
-              <w:t>an</w:t>
-            </w:r>
-            <w:r>
-              <w:rPr>
-                <w:rFonts w:cstheme="minorHAnsi"/>
-                <w:szCs w:val="28"/>
-              </w:rPr>
-              <w:t xml:space="preserve"> organisation</w:t>
-            </w:r>
-          </w:p>
-        </w:tc>
-        <w:tc>
-          <w:tcPr>
-            <w:tcW w:w="1180" w:type="dxa"/>
+            <w:tcW w:w="5443" w:type="dxa"/>
+          </w:tcPr>
+          <w:p>
+            <w:pPr>
+              <w:cnfStyle w:val="000000000000" w:firstRow="0" w:lastRow="0" w:firstColumn="0" w:lastColumn="0" w:oddVBand="0" w:evenVBand="0" w:oddHBand="0" w:evenHBand="0" w:firstRowFirstColumn="0" w:firstRowLastColumn="0" w:lastRowFirstColumn="0" w:lastRowLastColumn="0"/>
+              <w:rPr>
+                <w:rFonts w:cstheme="minorHAnsi"/>
+                <w:szCs w:val="28"/>
+              </w:rPr>
+            </w:pPr>
+            <w:r>
+              <w:rPr>
+                <w:rFonts w:cstheme="minorHAnsi"/>
+                <w:szCs w:val="28"/>
+              </w:rPr>
+              <w:t>All users can search project ideas using Ajax</w:t>
+            </w:r>
+          </w:p>
+        </w:tc>
+        <w:tc>
+          <w:tcPr>
+            <w:tcW w:w="1173" w:type="dxa"/>
           </w:tcPr>
           <w:p>
             <w:pPr>
@@ -3002,16 +3324,23 @@
         </w:tc>
         <w:tc>
           <w:tcPr>
-            <w:tcW w:w="897" w:type="dxa"/>
-          </w:tcPr>
-          <w:p>
-            <w:pPr>
-              <w:cnfStyle w:val="000000000000" w:firstRow="0" w:lastRow="0" w:firstColumn="0" w:lastColumn="0" w:oddVBand="0" w:evenVBand="0" w:oddHBand="0" w:evenHBand="0" w:firstRowFirstColumn="0" w:firstRowLastColumn="0" w:lastRowFirstColumn="0" w:lastRowLastColumn="0"/>
-              <w:rPr>
-                <w:rFonts w:cstheme="minorHAnsi"/>
-                <w:szCs w:val="28"/>
-              </w:rPr>
-            </w:pPr>
+            <w:tcW w:w="1200" w:type="dxa"/>
+          </w:tcPr>
+          <w:p>
+            <w:pPr>
+              <w:cnfStyle w:val="000000000000" w:firstRow="0" w:lastRow="0" w:firstColumn="0" w:lastColumn="0" w:oddVBand="0" w:evenVBand="0" w:oddHBand="0" w:evenHBand="0" w:firstRowFirstColumn="0" w:firstRowLastColumn="0" w:lastRowFirstColumn="0" w:lastRowLastColumn="0"/>
+              <w:rPr>
+                <w:rFonts w:cstheme="minorHAnsi"/>
+                <w:szCs w:val="28"/>
+              </w:rPr>
+            </w:pPr>
+            <w:r>
+              <w:rPr>
+                <w:rFonts w:cstheme="minorHAnsi"/>
+                <w:szCs w:val="28"/>
+              </w:rPr>
+              <w:t>Completed</w:t>
+            </w:r>
           </w:p>
         </w:tc>
       </w:tr>
@@ -3019,7 +3348,7 @@
         <w:tc>
           <w:tcPr>
             <w:cnfStyle w:val="001000000000" w:firstRow="0" w:lastRow="0" w:firstColumn="1" w:lastColumn="0" w:oddVBand="0" w:evenVBand="0" w:oddHBand="0" w:evenHBand="0" w:firstRowFirstColumn="0" w:firstRowLastColumn="0" w:lastRowFirstColumn="0" w:lastRowLastColumn="0"/>
-            <w:tcW w:w="706" w:type="dxa"/>
+            <w:tcW w:w="693" w:type="dxa"/>
           </w:tcPr>
           <w:p>
             <w:pPr>
@@ -3041,28 +3370,42 @@
         </w:tc>
         <w:tc>
           <w:tcPr>
-            <w:tcW w:w="5726" w:type="dxa"/>
-          </w:tcPr>
-          <w:p>
-            <w:pPr>
-              <w:cnfStyle w:val="000000000000" w:firstRow="0" w:lastRow="0" w:firstColumn="0" w:lastColumn="0" w:oddVBand="0" w:evenVBand="0" w:oddHBand="0" w:evenHBand="0" w:firstRowFirstColumn="0" w:firstRowLastColumn="0" w:lastRowFirstColumn="0" w:lastRowLastColumn="0"/>
-              <w:rPr>
-                <w:rFonts w:cstheme="minorHAnsi"/>
-                <w:szCs w:val="28"/>
-              </w:rPr>
-            </w:pPr>
-            <w:r>
-              <w:rPr>
-                <w:rFonts w:cstheme="minorHAnsi"/>
-                <w:szCs w:val="28"/>
-              </w:rPr>
-              <w:t>All users can view all project ideas by an student</w:t>
-            </w:r>
-          </w:p>
-        </w:tc>
-        <w:tc>
-          <w:tcPr>
-            <w:tcW w:w="1180" w:type="dxa"/>
+            <w:tcW w:w="5443" w:type="dxa"/>
+          </w:tcPr>
+          <w:p>
+            <w:pPr>
+              <w:cnfStyle w:val="000000000000" w:firstRow="0" w:lastRow="0" w:firstColumn="0" w:lastColumn="0" w:oddVBand="0" w:evenVBand="0" w:oddHBand="0" w:evenHBand="0" w:firstRowFirstColumn="0" w:firstRowLastColumn="0" w:lastRowFirstColumn="0" w:lastRowLastColumn="0"/>
+              <w:rPr>
+                <w:rFonts w:cstheme="minorHAnsi"/>
+                <w:szCs w:val="28"/>
+              </w:rPr>
+            </w:pPr>
+            <w:r>
+              <w:rPr>
+                <w:rFonts w:cstheme="minorHAnsi"/>
+                <w:szCs w:val="28"/>
+              </w:rPr>
+              <w:t xml:space="preserve">All users can search </w:t>
+            </w:r>
+            <w:r>
+              <w:rPr>
+                <w:rFonts w:cstheme="minorHAnsi"/>
+                <w:szCs w:val="28"/>
+              </w:rPr>
+              <w:t>users</w:t>
+            </w:r>
+            <w:r>
+              <w:rPr>
+                <w:rFonts w:cstheme="minorHAnsi"/>
+                <w:szCs w:val="28"/>
+              </w:rPr>
+              <w:t xml:space="preserve"> using Ajax</w:t>
+            </w:r>
+          </w:p>
+        </w:tc>
+        <w:tc>
+          <w:tcPr>
+            <w:tcW w:w="1173" w:type="dxa"/>
           </w:tcPr>
           <w:p>
             <w:pPr>
@@ -3083,178 +3426,23 @@
         </w:tc>
         <w:tc>
           <w:tcPr>
-            <w:tcW w:w="897" w:type="dxa"/>
-          </w:tcPr>
-          <w:p>
-            <w:pPr>
-              <w:cnfStyle w:val="000000000000" w:firstRow="0" w:lastRow="0" w:firstColumn="0" w:lastColumn="0" w:oddVBand="0" w:evenVBand="0" w:oddHBand="0" w:evenHBand="0" w:firstRowFirstColumn="0" w:firstRowLastColumn="0" w:lastRowFirstColumn="0" w:lastRowLastColumn="0"/>
-              <w:rPr>
-                <w:rFonts w:cstheme="minorHAnsi"/>
-                <w:szCs w:val="28"/>
-              </w:rPr>
-            </w:pPr>
-          </w:p>
-        </w:tc>
-      </w:tr>
-      <w:tr>
-        <w:tc>
-          <w:tcPr>
-            <w:cnfStyle w:val="001000000000" w:firstRow="0" w:lastRow="0" w:firstColumn="1" w:lastColumn="0" w:oddVBand="0" w:evenVBand="0" w:oddHBand="0" w:evenHBand="0" w:firstRowFirstColumn="0" w:firstRowLastColumn="0" w:lastRowFirstColumn="0" w:lastRowLastColumn="0"/>
-            <w:tcW w:w="706" w:type="dxa"/>
-          </w:tcPr>
-          <w:p>
-            <w:pPr>
-              <w:rPr>
-                <w:rFonts w:cstheme="minorHAnsi"/>
-                <w:b w:val="0"/>
-                <w:szCs w:val="28"/>
-              </w:rPr>
-            </w:pPr>
-            <w:r>
-              <w:rPr>
-                <w:rFonts w:cstheme="minorHAnsi"/>
-                <w:b w:val="0"/>
-                <w:szCs w:val="28"/>
-              </w:rPr>
-              <w:t>20</w:t>
-            </w:r>
-          </w:p>
-        </w:tc>
-        <w:tc>
-          <w:tcPr>
-            <w:tcW w:w="5726" w:type="dxa"/>
-          </w:tcPr>
-          <w:p>
-            <w:pPr>
-              <w:cnfStyle w:val="000000000000" w:firstRow="0" w:lastRow="0" w:firstColumn="0" w:lastColumn="0" w:oddVBand="0" w:evenVBand="0" w:oddHBand="0" w:evenHBand="0" w:firstRowFirstColumn="0" w:firstRowLastColumn="0" w:lastRowFirstColumn="0" w:lastRowLastColumn="0"/>
-              <w:rPr>
-                <w:rFonts w:cstheme="minorHAnsi"/>
-                <w:szCs w:val="28"/>
-              </w:rPr>
-            </w:pPr>
-            <w:r>
-              <w:rPr>
-                <w:rFonts w:cstheme="minorHAnsi"/>
-                <w:szCs w:val="28"/>
-              </w:rPr>
-              <w:t>All users can search project ideas using Ajax</w:t>
-            </w:r>
-          </w:p>
-        </w:tc>
-        <w:tc>
-          <w:tcPr>
-            <w:tcW w:w="1180" w:type="dxa"/>
-          </w:tcPr>
-          <w:p>
-            <w:pPr>
-              <w:cnfStyle w:val="000000000000" w:firstRow="0" w:lastRow="0" w:firstColumn="0" w:lastColumn="0" w:oddVBand="0" w:evenVBand="0" w:oddHBand="0" w:evenHBand="0" w:firstRowFirstColumn="0" w:firstRowLastColumn="0" w:lastRowFirstColumn="0" w:lastRowLastColumn="0"/>
-              <w:rPr>
-                <w:rFonts w:cstheme="minorHAnsi"/>
-                <w:szCs w:val="28"/>
-              </w:rPr>
-            </w:pPr>
-            <w:r>
-              <w:rPr>
-                <w:rFonts w:cstheme="minorHAnsi"/>
-                <w:szCs w:val="28"/>
-              </w:rPr>
-              <w:t>Medium</w:t>
-            </w:r>
-          </w:p>
-        </w:tc>
-        <w:tc>
-          <w:tcPr>
-            <w:tcW w:w="897" w:type="dxa"/>
-          </w:tcPr>
-          <w:p>
-            <w:pPr>
-              <w:cnfStyle w:val="000000000000" w:firstRow="0" w:lastRow="0" w:firstColumn="0" w:lastColumn="0" w:oddVBand="0" w:evenVBand="0" w:oddHBand="0" w:evenHBand="0" w:firstRowFirstColumn="0" w:firstRowLastColumn="0" w:lastRowFirstColumn="0" w:lastRowLastColumn="0"/>
-              <w:rPr>
-                <w:rFonts w:cstheme="minorHAnsi"/>
-                <w:szCs w:val="28"/>
-              </w:rPr>
-            </w:pPr>
-          </w:p>
-        </w:tc>
-      </w:tr>
-      <w:tr>
-        <w:tc>
-          <w:tcPr>
-            <w:cnfStyle w:val="001000000000" w:firstRow="0" w:lastRow="0" w:firstColumn="1" w:lastColumn="0" w:oddVBand="0" w:evenVBand="0" w:oddHBand="0" w:evenHBand="0" w:firstRowFirstColumn="0" w:firstRowLastColumn="0" w:lastRowFirstColumn="0" w:lastRowLastColumn="0"/>
-            <w:tcW w:w="706" w:type="dxa"/>
-          </w:tcPr>
-          <w:p>
-            <w:pPr>
-              <w:rPr>
-                <w:rFonts w:cstheme="minorHAnsi"/>
-                <w:b w:val="0"/>
-                <w:szCs w:val="28"/>
-              </w:rPr>
-            </w:pPr>
-            <w:r>
-              <w:rPr>
-                <w:rFonts w:cstheme="minorHAnsi"/>
-                <w:b w:val="0"/>
-                <w:szCs w:val="28"/>
-              </w:rPr>
-              <w:t>21</w:t>
-            </w:r>
-          </w:p>
-        </w:tc>
-        <w:tc>
-          <w:tcPr>
-            <w:tcW w:w="5726" w:type="dxa"/>
-          </w:tcPr>
-          <w:p>
-            <w:pPr>
-              <w:cnfStyle w:val="000000000000" w:firstRow="0" w:lastRow="0" w:firstColumn="0" w:lastColumn="0" w:oddVBand="0" w:evenVBand="0" w:oddHBand="0" w:evenHBand="0" w:firstRowFirstColumn="0" w:firstRowLastColumn="0" w:lastRowFirstColumn="0" w:lastRowLastColumn="0"/>
-              <w:rPr>
-                <w:rFonts w:cstheme="minorHAnsi"/>
-                <w:szCs w:val="28"/>
-              </w:rPr>
-            </w:pPr>
-            <w:r>
-              <w:rPr>
-                <w:rFonts w:cstheme="minorHAnsi"/>
-                <w:szCs w:val="28"/>
-              </w:rPr>
-              <w:t>All users can search organisations using Ajax</w:t>
-            </w:r>
-          </w:p>
-        </w:tc>
-        <w:tc>
-          <w:tcPr>
-            <w:tcW w:w="1180" w:type="dxa"/>
-          </w:tcPr>
-          <w:p>
-            <w:pPr>
-              <w:cnfStyle w:val="000000000000" w:firstRow="0" w:lastRow="0" w:firstColumn="0" w:lastColumn="0" w:oddVBand="0" w:evenVBand="0" w:oddHBand="0" w:evenHBand="0" w:firstRowFirstColumn="0" w:firstRowLastColumn="0" w:lastRowFirstColumn="0" w:lastRowLastColumn="0"/>
-              <w:rPr>
-                <w:rFonts w:cstheme="minorHAnsi"/>
-                <w:szCs w:val="28"/>
-              </w:rPr>
-            </w:pPr>
-            <w:r>
-              <w:rPr>
-                <w:rFonts w:cstheme="minorHAnsi"/>
-                <w:szCs w:val="28"/>
-              </w:rPr>
-              <w:t>Medium</w:t>
-            </w:r>
-          </w:p>
-        </w:tc>
-        <w:tc>
-          <w:tcPr>
-            <w:tcW w:w="897" w:type="dxa"/>
-          </w:tcPr>
-          <w:p>
-            <w:pPr>
-              <w:cnfStyle w:val="000000000000" w:firstRow="0" w:lastRow="0" w:firstColumn="0" w:lastColumn="0" w:oddVBand="0" w:evenVBand="0" w:oddHBand="0" w:evenHBand="0" w:firstRowFirstColumn="0" w:firstRowLastColumn="0" w:lastRowFirstColumn="0" w:lastRowLastColumn="0"/>
-              <w:rPr>
-                <w:rFonts w:cstheme="minorHAnsi"/>
-                <w:szCs w:val="28"/>
-              </w:rPr>
-            </w:pPr>
+            <w:tcW w:w="1200" w:type="dxa"/>
+          </w:tcPr>
+          <w:p>
+            <w:pPr>
+              <w:cnfStyle w:val="000000000000" w:firstRow="0" w:lastRow="0" w:firstColumn="0" w:lastColumn="0" w:oddVBand="0" w:evenVBand="0" w:oddHBand="0" w:evenHBand="0" w:firstRowFirstColumn="0" w:firstRowLastColumn="0" w:lastRowFirstColumn="0" w:lastRowLastColumn="0"/>
+              <w:rPr>
+                <w:rFonts w:cstheme="minorHAnsi"/>
+                <w:szCs w:val="28"/>
+              </w:rPr>
+            </w:pPr>
+            <w:r>
+              <w:rPr>
+                <w:rFonts w:cstheme="minorHAnsi"/>
+                <w:szCs w:val="28"/>
+              </w:rPr>
+              <w:t>Completed</w:t>
+            </w:r>
           </w:p>
         </w:tc>
       </w:tr>
@@ -3264,7 +3452,7 @@
       <w:pPr>
         <w:pStyle w:val="Heading1"/>
       </w:pPr>
-      <w:bookmarkStart w:id="8" w:name="_Toc474263187"/>
+      <w:bookmarkStart w:id="8" w:name="_Toc478045112"/>
       <w:r>
         <w:t>Document control</w:t>
       </w:r>
@@ -3274,7 +3462,7 @@
       <w:pPr>
         <w:pStyle w:val="Heading2"/>
       </w:pPr>
-      <w:bookmarkStart w:id="9" w:name="_Toc474263188"/>
+      <w:bookmarkStart w:id="9" w:name="_Toc478045113"/>
       <w:r>
         <w:t>Document Maintenance</w:t>
       </w:r>
@@ -3307,7 +3495,7 @@
       <w:pPr>
         <w:pStyle w:val="Heading2"/>
       </w:pPr>
-      <w:bookmarkStart w:id="10" w:name="_Toc474263189"/>
+      <w:bookmarkStart w:id="10" w:name="_Toc478045114"/>
       <w:r>
         <w:t>History</w:t>
       </w:r>
@@ -3545,8 +3733,12 @@
     </w:tbl>
     <w:p/>
     <w:sectPr>
-      <w:headerReference w:type="default" r:id="rId8"/>
-      <w:footerReference w:type="default" r:id="rId9"/>
+      <w:headerReference w:type="even" r:id="rId8"/>
+      <w:headerReference w:type="default" r:id="rId9"/>
+      <w:footerReference w:type="even" r:id="rId10"/>
+      <w:footerReference w:type="default" r:id="rId11"/>
+      <w:headerReference w:type="first" r:id="rId12"/>
+      <w:footerReference w:type="first" r:id="rId13"/>
       <w:pgSz w:w="12240" w:h="15840"/>
       <w:pgMar w:top="1440" w:right="1440" w:bottom="1440" w:left="1440" w:header="708" w:footer="708" w:gutter="0"/>
       <w:cols w:space="708"/>
@@ -3557,7 +3749,7 @@
 </file>
 
 <file path=word/endnotes.xml><?xml version="1.0" encoding="utf-8"?>
-<w:endnotes xmlns:wpc="http://schemas.microsoft.com/office/word/2010/wordprocessingCanvas" xmlns:cx="http://schemas.microsoft.com/office/drawing/2014/chartex" xmlns:cx1="http://schemas.microsoft.com/office/drawing/2015/9/8/chartex" xmlns:cx2="http://schemas.microsoft.com/office/drawing/2015/10/21/chartex" xmlns:mc="http://schemas.openxmlformats.org/markup-compatibility/2006" xmlns:o="urn:schemas-microsoft-com:office:office" xmlns:r="http://schemas.openxmlformats.org/officeDocument/2006/relationships" xmlns:m="http://schemas.openxmlformats.org/officeDocument/2006/math" xmlns:v="urn:schemas-microsoft-com:vml" xmlns:wp14="http://schemas.microsoft.com/office/word/2010/wordprocessingDrawing" xmlns:wp="http://schemas.openxmlformats.org/drawingml/2006/wordprocessingDrawing" xmlns:w10="urn:schemas-microsoft-com:office:word" xmlns:w="http://schemas.openxmlformats.org/wordprocessingml/2006/main" xmlns:w14="http://schemas.microsoft.com/office/word/2010/wordml" xmlns:w15="http://schemas.microsoft.com/office/word/2012/wordml" xmlns:w16se="http://schemas.microsoft.com/office/word/2015/wordml/symex" xmlns:wpg="http://schemas.microsoft.com/office/word/2010/wordprocessingGroup" xmlns:wpi="http://schemas.microsoft.com/office/word/2010/wordprocessingInk" xmlns:wne="http://schemas.microsoft.com/office/word/2006/wordml" xmlns:wps="http://schemas.microsoft.com/office/word/2010/wordprocessingShape" mc:Ignorable="w14 w15 w16se wp14">
+<w:endnotes xmlns:wpc="http://schemas.microsoft.com/office/word/2010/wordprocessingCanvas" xmlns:cx="http://schemas.microsoft.com/office/drawing/2014/chartex" xmlns:cx1="http://schemas.microsoft.com/office/drawing/2015/9/8/chartex" xmlns:cx2="http://schemas.microsoft.com/office/drawing/2015/10/21/chartex" xmlns:cx3="http://schemas.microsoft.com/office/drawing/2016/5/9/chartex" xmlns:cx4="http://schemas.microsoft.com/office/drawing/2016/5/10/chartex" xmlns:cx5="http://schemas.microsoft.com/office/drawing/2016/5/11/chartex" xmlns:mc="http://schemas.openxmlformats.org/markup-compatibility/2006" xmlns:o="urn:schemas-microsoft-com:office:office" xmlns:r="http://schemas.openxmlformats.org/officeDocument/2006/relationships" xmlns:m="http://schemas.openxmlformats.org/officeDocument/2006/math" xmlns:v="urn:schemas-microsoft-com:vml" xmlns:wp14="http://schemas.microsoft.com/office/word/2010/wordprocessingDrawing" xmlns:wp="http://schemas.openxmlformats.org/drawingml/2006/wordprocessingDrawing" xmlns:w10="urn:schemas-microsoft-com:office:word" xmlns:w="http://schemas.openxmlformats.org/wordprocessingml/2006/main" xmlns:w14="http://schemas.microsoft.com/office/word/2010/wordml" xmlns:w15="http://schemas.microsoft.com/office/word/2012/wordml" xmlns:w16se="http://schemas.microsoft.com/office/word/2015/wordml/symex" xmlns:wpg="http://schemas.microsoft.com/office/word/2010/wordprocessingGroup" xmlns:wpi="http://schemas.microsoft.com/office/word/2010/wordprocessingInk" xmlns:wne="http://schemas.microsoft.com/office/word/2006/wordml" xmlns:wps="http://schemas.microsoft.com/office/word/2010/wordprocessingShape" mc:Ignorable="w14 w15 w16se wp14">
   <w:endnote w:type="separator" w:id="-1">
     <w:p>
       <w:pPr>
@@ -3582,63 +3774,70 @@
 </file>
 
 <file path=word/footer1.xml><?xml version="1.0" encoding="utf-8"?>
-<w:ftr xmlns:wpc="http://schemas.microsoft.com/office/word/2010/wordprocessingCanvas" xmlns:cx="http://schemas.microsoft.com/office/drawing/2014/chartex" xmlns:cx1="http://schemas.microsoft.com/office/drawing/2015/9/8/chartex" xmlns:cx2="http://schemas.microsoft.com/office/drawing/2015/10/21/chartex" xmlns:mc="http://schemas.openxmlformats.org/markup-compatibility/2006" xmlns:o="urn:schemas-microsoft-com:office:office" xmlns:r="http://schemas.openxmlformats.org/officeDocument/2006/relationships" xmlns:m="http://schemas.openxmlformats.org/officeDocument/2006/math" xmlns:v="urn:schemas-microsoft-com:vml" xmlns:wp14="http://schemas.microsoft.com/office/word/2010/wordprocessingDrawing" xmlns:wp="http://schemas.openxmlformats.org/drawingml/2006/wordprocessingDrawing" xmlns:w10="urn:schemas-microsoft-com:office:word" xmlns:w="http://schemas.openxmlformats.org/wordprocessingml/2006/main" xmlns:w14="http://schemas.microsoft.com/office/word/2010/wordml" xmlns:w15="http://schemas.microsoft.com/office/word/2012/wordml" xmlns:w16se="http://schemas.microsoft.com/office/word/2015/wordml/symex" xmlns:wpg="http://schemas.microsoft.com/office/word/2010/wordprocessingGroup" xmlns:wpi="http://schemas.microsoft.com/office/word/2010/wordprocessingInk" xmlns:wne="http://schemas.microsoft.com/office/word/2006/wordml" xmlns:wps="http://schemas.microsoft.com/office/word/2010/wordprocessingShape" mc:Ignorable="w14 w15 w16se wp14">
-  <w:sdt>
-    <w:sdtPr>
-      <w:id w:val="471804008"/>
-      <w:docPartObj>
-        <w:docPartGallery w:val="Page Numbers (Bottom of Page)"/>
-        <w:docPartUnique/>
-      </w:docPartObj>
-    </w:sdtPr>
-    <w:sdtEndPr>
-      <w:rPr>
-        <w:noProof/>
-      </w:rPr>
-    </w:sdtEndPr>
-    <w:sdtContent>
-      <w:p>
-        <w:pPr>
-          <w:pStyle w:val="Footer"/>
-          <w:jc w:val="right"/>
-        </w:pPr>
-        <w:r>
-          <w:fldChar w:fldCharType="begin"/>
-        </w:r>
-        <w:r>
-          <w:instrText xml:space="preserve"> PAGE   \* MERGEFORMAT </w:instrText>
-        </w:r>
-        <w:r>
-          <w:fldChar w:fldCharType="separate"/>
-        </w:r>
-        <w:r>
-          <w:rPr>
-            <w:noProof/>
-          </w:rPr>
-          <w:t>1</w:t>
-        </w:r>
-        <w:r>
-          <w:rPr>
-            <w:noProof/>
-          </w:rPr>
-          <w:fldChar w:fldCharType="end"/>
-        </w:r>
-      </w:p>
-    </w:sdtContent>
-  </w:sdt>
+<w:ftr xmlns:wpc="http://schemas.microsoft.com/office/word/2010/wordprocessingCanvas" xmlns:cx="http://schemas.microsoft.com/office/drawing/2014/chartex" xmlns:cx1="http://schemas.microsoft.com/office/drawing/2015/9/8/chartex" xmlns:cx2="http://schemas.microsoft.com/office/drawing/2015/10/21/chartex" xmlns:cx3="http://schemas.microsoft.com/office/drawing/2016/5/9/chartex" xmlns:cx4="http://schemas.microsoft.com/office/drawing/2016/5/10/chartex" xmlns:cx5="http://schemas.microsoft.com/office/drawing/2016/5/11/chartex" xmlns:mc="http://schemas.openxmlformats.org/markup-compatibility/2006" xmlns:o="urn:schemas-microsoft-com:office:office" xmlns:r="http://schemas.openxmlformats.org/officeDocument/2006/relationships" xmlns:m="http://schemas.openxmlformats.org/officeDocument/2006/math" xmlns:v="urn:schemas-microsoft-com:vml" xmlns:wp14="http://schemas.microsoft.com/office/word/2010/wordprocessingDrawing" xmlns:wp="http://schemas.openxmlformats.org/drawingml/2006/wordprocessingDrawing" xmlns:w10="urn:schemas-microsoft-com:office:word" xmlns:w="http://schemas.openxmlformats.org/wordprocessingml/2006/main" xmlns:w14="http://schemas.microsoft.com/office/word/2010/wordml" xmlns:w15="http://schemas.microsoft.com/office/word/2012/wordml" xmlns:w16se="http://schemas.microsoft.com/office/word/2015/wordml/symex" xmlns:wpg="http://schemas.microsoft.com/office/word/2010/wordprocessingGroup" xmlns:wpi="http://schemas.microsoft.com/office/word/2010/wordprocessingInk" xmlns:wne="http://schemas.microsoft.com/office/word/2006/wordml" xmlns:wps="http://schemas.microsoft.com/office/word/2010/wordprocessingShape" mc:Ignorable="w14 w15 w16se wp14">
+  <w:p>
+    <w:pPr>
+      <w:pStyle w:val="Footer"/>
+    </w:pPr>
+  </w:p>
+</w:ftr>
+</file>
+
+<file path=word/footer2.xml><?xml version="1.0" encoding="utf-8"?>
+<w:ftr xmlns:wpc="http://schemas.microsoft.com/office/word/2010/wordprocessingCanvas" xmlns:cx="http://schemas.microsoft.com/office/drawing/2014/chartex" xmlns:cx1="http://schemas.microsoft.com/office/drawing/2015/9/8/chartex" xmlns:cx2="http://schemas.microsoft.com/office/drawing/2015/10/21/chartex" xmlns:cx3="http://schemas.microsoft.com/office/drawing/2016/5/9/chartex" xmlns:cx4="http://schemas.microsoft.com/office/drawing/2016/5/10/chartex" xmlns:cx5="http://schemas.microsoft.com/office/drawing/2016/5/11/chartex" xmlns:mc="http://schemas.openxmlformats.org/markup-compatibility/2006" xmlns:o="urn:schemas-microsoft-com:office:office" xmlns:r="http://schemas.openxmlformats.org/officeDocument/2006/relationships" xmlns:m="http://schemas.openxmlformats.org/officeDocument/2006/math" xmlns:v="urn:schemas-microsoft-com:vml" xmlns:wp14="http://schemas.microsoft.com/office/word/2010/wordprocessingDrawing" xmlns:wp="http://schemas.openxmlformats.org/drawingml/2006/wordprocessingDrawing" xmlns:w10="urn:schemas-microsoft-com:office:word" xmlns:w="http://schemas.openxmlformats.org/wordprocessingml/2006/main" xmlns:w14="http://schemas.microsoft.com/office/word/2010/wordml" xmlns:w15="http://schemas.microsoft.com/office/word/2012/wordml" xmlns:w16se="http://schemas.microsoft.com/office/word/2015/wordml/symex" xmlns:wpg="http://schemas.microsoft.com/office/word/2010/wordprocessingGroup" xmlns:wpi="http://schemas.microsoft.com/office/word/2010/wordprocessingInk" xmlns:wne="http://schemas.microsoft.com/office/word/2006/wordml" xmlns:wps="http://schemas.microsoft.com/office/word/2010/wordprocessingShape" mc:Ignorable="w14 w15 w16se wp14">
   <w:p>
     <w:pPr>
       <w:pStyle w:val="Footer"/>
     </w:pPr>
     <w:r>
+      <w:t xml:space="preserve">Jahidul Pabel Islam, </w:t>
+    </w:r>
+    <w:r>
       <w:t>733474</w:t>
+    </w:r>
+    <w:r>
+      <w:tab/>
+    </w:r>
+    <w:r>
+      <w:tab/>
+    </w:r>
+    <w:r>
+      <w:fldChar w:fldCharType="begin"/>
+    </w:r>
+    <w:r>
+      <w:instrText xml:space="preserve"> PAGE   \* MERGEFORMAT </w:instrText>
+    </w:r>
+    <w:r>
+      <w:fldChar w:fldCharType="separate"/>
+    </w:r>
+    <w:r>
+      <w:rPr>
+        <w:noProof/>
+      </w:rPr>
+      <w:t>1</w:t>
+    </w:r>
+    <w:r>
+      <w:rPr>
+        <w:noProof/>
+      </w:rPr>
+      <w:fldChar w:fldCharType="end"/>
     </w:r>
   </w:p>
 </w:ftr>
 </file>
 
+<file path=word/footer3.xml><?xml version="1.0" encoding="utf-8"?>
+<w:ftr xmlns:wpc="http://schemas.microsoft.com/office/word/2010/wordprocessingCanvas" xmlns:cx="http://schemas.microsoft.com/office/drawing/2014/chartex" xmlns:cx1="http://schemas.microsoft.com/office/drawing/2015/9/8/chartex" xmlns:cx2="http://schemas.microsoft.com/office/drawing/2015/10/21/chartex" xmlns:cx3="http://schemas.microsoft.com/office/drawing/2016/5/9/chartex" xmlns:cx4="http://schemas.microsoft.com/office/drawing/2016/5/10/chartex" xmlns:cx5="http://schemas.microsoft.com/office/drawing/2016/5/11/chartex" xmlns:mc="http://schemas.openxmlformats.org/markup-compatibility/2006" xmlns:o="urn:schemas-microsoft-com:office:office" xmlns:r="http://schemas.openxmlformats.org/officeDocument/2006/relationships" xmlns:m="http://schemas.openxmlformats.org/officeDocument/2006/math" xmlns:v="urn:schemas-microsoft-com:vml" xmlns:wp14="http://schemas.microsoft.com/office/word/2010/wordprocessingDrawing" xmlns:wp="http://schemas.openxmlformats.org/drawingml/2006/wordprocessingDrawing" xmlns:w10="urn:schemas-microsoft-com:office:word" xmlns:w="http://schemas.openxmlformats.org/wordprocessingml/2006/main" xmlns:w14="http://schemas.microsoft.com/office/word/2010/wordml" xmlns:w15="http://schemas.microsoft.com/office/word/2012/wordml" xmlns:w16se="http://schemas.microsoft.com/office/word/2015/wordml/symex" xmlns:wpg="http://schemas.microsoft.com/office/word/2010/wordprocessingGroup" xmlns:wpi="http://schemas.microsoft.com/office/word/2010/wordprocessingInk" xmlns:wne="http://schemas.microsoft.com/office/word/2006/wordml" xmlns:wps="http://schemas.microsoft.com/office/word/2010/wordprocessingShape" mc:Ignorable="w14 w15 w16se wp14">
+  <w:p>
+    <w:pPr>
+      <w:pStyle w:val="Footer"/>
+    </w:pPr>
+  </w:p>
+</w:ftr>
+</file>
+
 <file path=word/footnotes.xml><?xml version="1.0" encoding="utf-8"?>
-<w:footnotes xmlns:wpc="http://schemas.microsoft.com/office/word/2010/wordprocessingCanvas" xmlns:cx="http://schemas.microsoft.com/office/drawing/2014/chartex" xmlns:cx1="http://schemas.microsoft.com/office/drawing/2015/9/8/chartex" xmlns:cx2="http://schemas.microsoft.com/office/drawing/2015/10/21/chartex" xmlns:mc="http://schemas.openxmlformats.org/markup-compatibility/2006" xmlns:o="urn:schemas-microsoft-com:office:office" xmlns:r="http://schemas.openxmlformats.org/officeDocument/2006/relationships" xmlns:m="http://schemas.openxmlformats.org/officeDocument/2006/math" xmlns:v="urn:schemas-microsoft-com:vml" xmlns:wp14="http://schemas.microsoft.com/office/word/2010/wordprocessingDrawing" xmlns:wp="http://schemas.openxmlformats.org/drawingml/2006/wordprocessingDrawing" xmlns:w10="urn:schemas-microsoft-com:office:word" xmlns:w="http://schemas.openxmlformats.org/wordprocessingml/2006/main" xmlns:w14="http://schemas.microsoft.com/office/word/2010/wordml" xmlns:w15="http://schemas.microsoft.com/office/word/2012/wordml" xmlns:w16se="http://schemas.microsoft.com/office/word/2015/wordml/symex" xmlns:wpg="http://schemas.microsoft.com/office/word/2010/wordprocessingGroup" xmlns:wpi="http://schemas.microsoft.com/office/word/2010/wordprocessingInk" xmlns:wne="http://schemas.microsoft.com/office/word/2006/wordml" xmlns:wps="http://schemas.microsoft.com/office/word/2010/wordprocessingShape" mc:Ignorable="w14 w15 w16se wp14">
+<w:footnotes xmlns:wpc="http://schemas.microsoft.com/office/word/2010/wordprocessingCanvas" xmlns:cx="http://schemas.microsoft.com/office/drawing/2014/chartex" xmlns:cx1="http://schemas.microsoft.com/office/drawing/2015/9/8/chartex" xmlns:cx2="http://schemas.microsoft.com/office/drawing/2015/10/21/chartex" xmlns:cx3="http://schemas.microsoft.com/office/drawing/2016/5/9/chartex" xmlns:cx4="http://schemas.microsoft.com/office/drawing/2016/5/10/chartex" xmlns:cx5="http://schemas.microsoft.com/office/drawing/2016/5/11/chartex" xmlns:mc="http://schemas.openxmlformats.org/markup-compatibility/2006" xmlns:o="urn:schemas-microsoft-com:office:office" xmlns:r="http://schemas.openxmlformats.org/officeDocument/2006/relationships" xmlns:m="http://schemas.openxmlformats.org/officeDocument/2006/math" xmlns:v="urn:schemas-microsoft-com:vml" xmlns:wp14="http://schemas.microsoft.com/office/word/2010/wordprocessingDrawing" xmlns:wp="http://schemas.openxmlformats.org/drawingml/2006/wordprocessingDrawing" xmlns:w10="urn:schemas-microsoft-com:office:word" xmlns:w="http://schemas.openxmlformats.org/wordprocessingml/2006/main" xmlns:w14="http://schemas.microsoft.com/office/word/2010/wordml" xmlns:w15="http://schemas.microsoft.com/office/word/2012/wordml" xmlns:w16se="http://schemas.microsoft.com/office/word/2015/wordml/symex" xmlns:wpg="http://schemas.microsoft.com/office/word/2010/wordprocessingGroup" xmlns:wpi="http://schemas.microsoft.com/office/word/2010/wordprocessingInk" xmlns:wne="http://schemas.microsoft.com/office/word/2006/wordml" xmlns:wps="http://schemas.microsoft.com/office/word/2010/wordprocessingShape" mc:Ignorable="w14 w15 w16se wp14">
   <w:footnote w:type="separator" w:id="-1">
     <w:p>
       <w:pPr>
@@ -3663,7 +3862,17 @@
 </file>
 
 <file path=word/header1.xml><?xml version="1.0" encoding="utf-8"?>
-<w:hdr xmlns:wpc="http://schemas.microsoft.com/office/word/2010/wordprocessingCanvas" xmlns:cx="http://schemas.microsoft.com/office/drawing/2014/chartex" xmlns:cx1="http://schemas.microsoft.com/office/drawing/2015/9/8/chartex" xmlns:cx2="http://schemas.microsoft.com/office/drawing/2015/10/21/chartex" xmlns:mc="http://schemas.openxmlformats.org/markup-compatibility/2006" xmlns:o="urn:schemas-microsoft-com:office:office" xmlns:r="http://schemas.openxmlformats.org/officeDocument/2006/relationships" xmlns:m="http://schemas.openxmlformats.org/officeDocument/2006/math" xmlns:v="urn:schemas-microsoft-com:vml" xmlns:wp14="http://schemas.microsoft.com/office/word/2010/wordprocessingDrawing" xmlns:wp="http://schemas.openxmlformats.org/drawingml/2006/wordprocessingDrawing" xmlns:w10="urn:schemas-microsoft-com:office:word" xmlns:w="http://schemas.openxmlformats.org/wordprocessingml/2006/main" xmlns:w14="http://schemas.microsoft.com/office/word/2010/wordml" xmlns:w15="http://schemas.microsoft.com/office/word/2012/wordml" xmlns:w16se="http://schemas.microsoft.com/office/word/2015/wordml/symex" xmlns:wpg="http://schemas.microsoft.com/office/word/2010/wordprocessingGroup" xmlns:wpi="http://schemas.microsoft.com/office/word/2010/wordprocessingInk" xmlns:wne="http://schemas.microsoft.com/office/word/2006/wordml" xmlns:wps="http://schemas.microsoft.com/office/word/2010/wordprocessingShape" mc:Ignorable="w14 w15 w16se wp14">
+<w:hdr xmlns:wpc="http://schemas.microsoft.com/office/word/2010/wordprocessingCanvas" xmlns:cx="http://schemas.microsoft.com/office/drawing/2014/chartex" xmlns:cx1="http://schemas.microsoft.com/office/drawing/2015/9/8/chartex" xmlns:cx2="http://schemas.microsoft.com/office/drawing/2015/10/21/chartex" xmlns:cx3="http://schemas.microsoft.com/office/drawing/2016/5/9/chartex" xmlns:cx4="http://schemas.microsoft.com/office/drawing/2016/5/10/chartex" xmlns:cx5="http://schemas.microsoft.com/office/drawing/2016/5/11/chartex" xmlns:mc="http://schemas.openxmlformats.org/markup-compatibility/2006" xmlns:o="urn:schemas-microsoft-com:office:office" xmlns:r="http://schemas.openxmlformats.org/officeDocument/2006/relationships" xmlns:m="http://schemas.openxmlformats.org/officeDocument/2006/math" xmlns:v="urn:schemas-microsoft-com:vml" xmlns:wp14="http://schemas.microsoft.com/office/word/2010/wordprocessingDrawing" xmlns:wp="http://schemas.openxmlformats.org/drawingml/2006/wordprocessingDrawing" xmlns:w10="urn:schemas-microsoft-com:office:word" xmlns:w="http://schemas.openxmlformats.org/wordprocessingml/2006/main" xmlns:w14="http://schemas.microsoft.com/office/word/2010/wordml" xmlns:w15="http://schemas.microsoft.com/office/word/2012/wordml" xmlns:w16se="http://schemas.microsoft.com/office/word/2015/wordml/symex" xmlns:wpg="http://schemas.microsoft.com/office/word/2010/wordprocessingGroup" xmlns:wpi="http://schemas.microsoft.com/office/word/2010/wordprocessingInk" xmlns:wne="http://schemas.microsoft.com/office/word/2006/wordml" xmlns:wps="http://schemas.microsoft.com/office/word/2010/wordprocessingShape" mc:Ignorable="w14 w15 w16se wp14">
+  <w:p>
+    <w:pPr>
+      <w:pStyle w:val="Header"/>
+    </w:pPr>
+  </w:p>
+</w:hdr>
+</file>
+
+<file path=word/header2.xml><?xml version="1.0" encoding="utf-8"?>
+<w:hdr xmlns:wpc="http://schemas.microsoft.com/office/word/2010/wordprocessingCanvas" xmlns:cx="http://schemas.microsoft.com/office/drawing/2014/chartex" xmlns:cx1="http://schemas.microsoft.com/office/drawing/2015/9/8/chartex" xmlns:cx2="http://schemas.microsoft.com/office/drawing/2015/10/21/chartex" xmlns:cx3="http://schemas.microsoft.com/office/drawing/2016/5/9/chartex" xmlns:cx4="http://schemas.microsoft.com/office/drawing/2016/5/10/chartex" xmlns:cx5="http://schemas.microsoft.com/office/drawing/2016/5/11/chartex" xmlns:mc="http://schemas.openxmlformats.org/markup-compatibility/2006" xmlns:o="urn:schemas-microsoft-com:office:office" xmlns:r="http://schemas.openxmlformats.org/officeDocument/2006/relationships" xmlns:m="http://schemas.openxmlformats.org/officeDocument/2006/math" xmlns:v="urn:schemas-microsoft-com:vml" xmlns:wp14="http://schemas.microsoft.com/office/word/2010/wordprocessingDrawing" xmlns:wp="http://schemas.openxmlformats.org/drawingml/2006/wordprocessingDrawing" xmlns:w10="urn:schemas-microsoft-com:office:word" xmlns:w="http://schemas.openxmlformats.org/wordprocessingml/2006/main" xmlns:w14="http://schemas.microsoft.com/office/word/2010/wordml" xmlns:w15="http://schemas.microsoft.com/office/word/2012/wordml" xmlns:w16se="http://schemas.microsoft.com/office/word/2015/wordml/symex" xmlns:wpg="http://schemas.microsoft.com/office/word/2010/wordprocessingGroup" xmlns:wpi="http://schemas.microsoft.com/office/word/2010/wordprocessingInk" xmlns:wne="http://schemas.microsoft.com/office/word/2006/wordml" xmlns:wps="http://schemas.microsoft.com/office/word/2010/wordprocessingShape" mc:Ignorable="w14 w15 w16se wp14">
   <w:p>
     <w:pPr>
       <w:pStyle w:val="Header"/>
@@ -3684,8 +3893,18 @@
 </w:hdr>
 </file>
 
+<file path=word/header3.xml><?xml version="1.0" encoding="utf-8"?>
+<w:hdr xmlns:wpc="http://schemas.microsoft.com/office/word/2010/wordprocessingCanvas" xmlns:cx="http://schemas.microsoft.com/office/drawing/2014/chartex" xmlns:cx1="http://schemas.microsoft.com/office/drawing/2015/9/8/chartex" xmlns:cx2="http://schemas.microsoft.com/office/drawing/2015/10/21/chartex" xmlns:cx3="http://schemas.microsoft.com/office/drawing/2016/5/9/chartex" xmlns:cx4="http://schemas.microsoft.com/office/drawing/2016/5/10/chartex" xmlns:cx5="http://schemas.microsoft.com/office/drawing/2016/5/11/chartex" xmlns:mc="http://schemas.openxmlformats.org/markup-compatibility/2006" xmlns:o="urn:schemas-microsoft-com:office:office" xmlns:r="http://schemas.openxmlformats.org/officeDocument/2006/relationships" xmlns:m="http://schemas.openxmlformats.org/officeDocument/2006/math" xmlns:v="urn:schemas-microsoft-com:vml" xmlns:wp14="http://schemas.microsoft.com/office/word/2010/wordprocessingDrawing" xmlns:wp="http://schemas.openxmlformats.org/drawingml/2006/wordprocessingDrawing" xmlns:w10="urn:schemas-microsoft-com:office:word" xmlns:w="http://schemas.openxmlformats.org/wordprocessingml/2006/main" xmlns:w14="http://schemas.microsoft.com/office/word/2010/wordml" xmlns:w15="http://schemas.microsoft.com/office/word/2012/wordml" xmlns:w16se="http://schemas.microsoft.com/office/word/2015/wordml/symex" xmlns:wpg="http://schemas.microsoft.com/office/word/2010/wordprocessingGroup" xmlns:wpi="http://schemas.microsoft.com/office/word/2010/wordprocessingInk" xmlns:wne="http://schemas.microsoft.com/office/word/2006/wordml" xmlns:wps="http://schemas.microsoft.com/office/word/2010/wordprocessingShape" mc:Ignorable="w14 w15 w16se wp14">
+  <w:p>
+    <w:pPr>
+      <w:pStyle w:val="Header"/>
+    </w:pPr>
+  </w:p>
+</w:hdr>
+</file>
+
 <file path=word/numbering.xml><?xml version="1.0" encoding="utf-8"?>
-<w:numbering xmlns:wpc="http://schemas.microsoft.com/office/word/2010/wordprocessingCanvas" xmlns:cx="http://schemas.microsoft.com/office/drawing/2014/chartex" xmlns:cx1="http://schemas.microsoft.com/office/drawing/2015/9/8/chartex" xmlns:cx2="http://schemas.microsoft.com/office/drawing/2015/10/21/chartex" xmlns:mc="http://schemas.openxmlformats.org/markup-compatibility/2006" xmlns:o="urn:schemas-microsoft-com:office:office" xmlns:r="http://schemas.openxmlformats.org/officeDocument/2006/relationships" xmlns:m="http://schemas.openxmlformats.org/officeDocument/2006/math" xmlns:v="urn:schemas-microsoft-com:vml" xmlns:wp14="http://schemas.microsoft.com/office/word/2010/wordprocessingDrawing" xmlns:wp="http://schemas.openxmlformats.org/drawingml/2006/wordprocessingDrawing" xmlns:w10="urn:schemas-microsoft-com:office:word" xmlns:w="http://schemas.openxmlformats.org/wordprocessingml/2006/main" xmlns:w14="http://schemas.microsoft.com/office/word/2010/wordml" xmlns:w15="http://schemas.microsoft.com/office/word/2012/wordml" xmlns:w16se="http://schemas.microsoft.com/office/word/2015/wordml/symex" xmlns:wpg="http://schemas.microsoft.com/office/word/2010/wordprocessingGroup" xmlns:wpi="http://schemas.microsoft.com/office/word/2010/wordprocessingInk" xmlns:wne="http://schemas.microsoft.com/office/word/2006/wordml" xmlns:wps="http://schemas.microsoft.com/office/word/2010/wordprocessingShape" mc:Ignorable="w14 w15 w16se wp14">
+<w:numbering xmlns:wpc="http://schemas.microsoft.com/office/word/2010/wordprocessingCanvas" xmlns:cx="http://schemas.microsoft.com/office/drawing/2014/chartex" xmlns:cx1="http://schemas.microsoft.com/office/drawing/2015/9/8/chartex" xmlns:cx2="http://schemas.microsoft.com/office/drawing/2015/10/21/chartex" xmlns:cx3="http://schemas.microsoft.com/office/drawing/2016/5/9/chartex" xmlns:cx4="http://schemas.microsoft.com/office/drawing/2016/5/10/chartex" xmlns:cx5="http://schemas.microsoft.com/office/drawing/2016/5/11/chartex" xmlns:mc="http://schemas.openxmlformats.org/markup-compatibility/2006" xmlns:o="urn:schemas-microsoft-com:office:office" xmlns:r="http://schemas.openxmlformats.org/officeDocument/2006/relationships" xmlns:m="http://schemas.openxmlformats.org/officeDocument/2006/math" xmlns:v="urn:schemas-microsoft-com:vml" xmlns:wp14="http://schemas.microsoft.com/office/word/2010/wordprocessingDrawing" xmlns:wp="http://schemas.openxmlformats.org/drawingml/2006/wordprocessingDrawing" xmlns:w10="urn:schemas-microsoft-com:office:word" xmlns:w="http://schemas.openxmlformats.org/wordprocessingml/2006/main" xmlns:w14="http://schemas.microsoft.com/office/word/2010/wordml" xmlns:w15="http://schemas.microsoft.com/office/word/2012/wordml" xmlns:w16se="http://schemas.microsoft.com/office/word/2015/wordml/symex" xmlns:wpg="http://schemas.microsoft.com/office/word/2010/wordprocessingGroup" xmlns:wpi="http://schemas.microsoft.com/office/word/2010/wordprocessingInk" xmlns:wne="http://schemas.microsoft.com/office/word/2006/wordml" xmlns:wps="http://schemas.microsoft.com/office/word/2010/wordprocessingShape" mc:Ignorable="w14 w15 w16se wp14">
   <w:abstractNum w:abstractNumId="0" w15:restartNumberingAfterBreak="0">
     <w:nsid w:val="2FCE3162"/>
     <w:multiLevelType w:val="hybridMultilevel"/>
@@ -4160,7 +4379,7 @@
       </w:pPr>
     </w:pPrDefault>
   </w:docDefaults>
-  <w:latentStyles w:defLockedState="0" w:defUIPriority="99" w:defSemiHidden="0" w:defUnhideWhenUsed="0" w:defQFormat="0" w:count="372">
+  <w:latentStyles w:defLockedState="0" w:defUIPriority="99" w:defSemiHidden="0" w:defUnhideWhenUsed="0" w:defQFormat="0" w:count="374">
     <w:lsdException w:name="Normal" w:uiPriority="0" w:qFormat="1"/>
     <w:lsdException w:name="heading 1" w:uiPriority="9" w:qFormat="1"/>
     <w:lsdException w:name="heading 2" w:semiHidden="1" w:uiPriority="9" w:unhideWhenUsed="1" w:qFormat="1"/>
@@ -4266,6 +4485,7 @@
     <w:lsdException w:name="HTML Sample" w:semiHidden="1" w:unhideWhenUsed="1"/>
     <w:lsdException w:name="HTML Typewriter" w:semiHidden="1" w:unhideWhenUsed="1"/>
     <w:lsdException w:name="HTML Variable" w:semiHidden="1" w:unhideWhenUsed="1"/>
+    <w:lsdException w:name="Normal Table" w:semiHidden="1" w:unhideWhenUsed="1"/>
     <w:lsdException w:name="annotation subject" w:semiHidden="1" w:unhideWhenUsed="1"/>
     <w:lsdException w:name="No List" w:semiHidden="1" w:unhideWhenUsed="1"/>
     <w:lsdException w:name="Outline List 1" w:semiHidden="1" w:unhideWhenUsed="1"/>
@@ -4312,8 +4532,10 @@
     <w:lsdException w:name="Table Subtle 2" w:semiHidden="1" w:unhideWhenUsed="1"/>
     <w:lsdException w:name="Table Web 1" w:semiHidden="1" w:unhideWhenUsed="1"/>
     <w:lsdException w:name="Table Web 2" w:semiHidden="1" w:unhideWhenUsed="1"/>
+    <w:lsdException w:name="Table Web 3" w:semiHidden="1" w:unhideWhenUsed="1"/>
     <w:lsdException w:name="Balloon Text" w:semiHidden="1" w:unhideWhenUsed="1"/>
     <w:lsdException w:name="Table Grid" w:uiPriority="39"/>
+    <w:lsdException w:name="Table Theme" w:semiHidden="1" w:unhideWhenUsed="1"/>
     <w:lsdException w:name="Placeholder Text" w:semiHidden="1"/>
     <w:lsdException w:name="No Spacing" w:uiPriority="1" w:qFormat="1"/>
     <w:lsdException w:name="Light Shading" w:uiPriority="60"/>
@@ -4530,6 +4752,8 @@
     <w:lsdException w:name="List Table 6 Colorful Accent 6" w:uiPriority="51"/>
     <w:lsdException w:name="List Table 7 Colorful Accent 6" w:uiPriority="52"/>
     <w:lsdException w:name="Mention" w:semiHidden="1" w:unhideWhenUsed="1"/>
+    <w:lsdException w:name="Smart Hyperlink" w:semiHidden="1" w:unhideWhenUsed="1"/>
+    <w:lsdException w:name="Hashtag" w:semiHidden="1" w:unhideWhenUsed="1"/>
   </w:latentStyles>
   <w:style w:type="paragraph" w:default="1" w:styleId="Normal">
     <w:name w:val="Normal"/>
@@ -5409,7 +5633,7 @@
 </file>
 
 <file path=customXml/itemProps1.xml><?xml version="1.0" encoding="utf-8"?>
-<ds:datastoreItem xmlns:ds="http://schemas.openxmlformats.org/officeDocument/2006/customXml" ds:itemID="{3D1B1CCF-DD78-4F6D-B4DC-F894E2D1D4AD}">
+<ds:datastoreItem xmlns:ds="http://schemas.openxmlformats.org/officeDocument/2006/customXml" ds:itemID="{7BFC8B88-12C5-4343-89B9-00D10C704FC4}">
   <ds:schemaRefs>
     <ds:schemaRef ds:uri="http://schemas.openxmlformats.org/officeDocument/2006/bibliography"/>
   </ds:schemaRefs>

</xml_diff>